<commit_message>
Updating simulations - completed
</commit_message>
<xml_diff>
--- a/Estimating the effect of publication bias.docx
+++ b/Estimating the effect of publication bias.docx
@@ -1526,7 +1526,7 @@
         <w:fldChar w:fldCharType="begin"/>
       </w:r>
       <w:r>
-        <w:instrText xml:space="preserve"> ADDIN EN.CITE &lt;EndNote&gt;&lt;Cite&gt;&lt;Author&gt;Stanley&lt;/Author&gt;&lt;RecNum&gt;1002&lt;/RecNum&gt;&lt;DisplayText&gt;(Stanley, Carter, &amp;amp; Doucouliagos)&lt;/DisplayText&gt;&lt;record&gt;&lt;rec-number&gt;1002&lt;/rec-number&gt;&lt;foreign-keys&gt;&lt;key app="EN" db-id="9xrafw5sx95dvre9w5hpevd89fzwtwr9twsw" timestamp="1541134350"&gt;1002&lt;/key&gt;&lt;/foreign-keys&gt;&lt;ref-type name="Journal Article"&gt;17&lt;/ref-type&gt;&lt;contributors&gt;&lt;authors&gt;&lt;author&gt;Stanley, T. D.&lt;/author&gt;&lt;author&gt;Carter, Evan C.&lt;/author&gt;&lt;author&gt;Doucouliagos, Hristos&lt;/author&gt;&lt;/authors&gt;&lt;/contributors&gt;&lt;auth-address&gt;Deakin Lab for the Meta-Analysis of Research (DeLMAR), School of Business, Deakin University, Human Research and Engineering Directorate, U.S. Army Research Laboratory, Aberdeen Proving Ground, Maryland, Department of Economics, DeLMAR, and Alfred Deakin Institute for Citizenship and Globalisation, Deakin University&lt;/auth-address&gt;&lt;titles&gt;&lt;title&gt;What Meta-Analyses Reveal About the Replicability of Psychological Research&lt;/title&gt;&lt;secondary-title&gt;Psychological Bulletin&lt;/secondary-title&gt;&lt;/titles&gt;&lt;periodical&gt;&lt;full-title&gt;Psychological Bulletin&lt;/full-title&gt;&lt;/periodical&gt;&lt;dates&gt;&lt;/dates&gt;&lt;urls&gt;&lt;related-urls&gt;&lt;url&gt;https://ezp.lib.unimelb.edu.au/login?url=http://ovidsp.ovid.com/ovidweb.cgi?T=JS&amp;amp;CSC=Y&amp;amp;NEWS=N&amp;amp;PAGE=fulltext&amp;amp;D=ovftt&amp;amp;AN=00006823-900000000-99701&lt;/url&gt;&lt;/related-urls&gt;&lt;/urls&gt;&lt;remote-database-name&gt;Journals@&lt;/remote-database-name&gt;&lt;remote-database-provider&gt;Ovid Technologies&lt;/remote-database-provider&gt;&lt;/record&gt;&lt;/Cite&gt;&lt;/EndNote&gt;</w:instrText>
+        <w:instrText xml:space="preserve"> ADDIN EN.CITE &lt;EndNote&gt;&lt;Cite AuthorYear="1"&gt;&lt;Author&gt;Stanley&lt;/Author&gt;&lt;RecNum&gt;1002&lt;/RecNum&gt;&lt;DisplayText&gt;Stanley, Carter, and Doucouliagos &lt;/DisplayText&gt;&lt;record&gt;&lt;rec-number&gt;1002&lt;/rec-number&gt;&lt;foreign-keys&gt;&lt;key app="EN" db-id="9xrafw5sx95dvre9w5hpevd89fzwtwr9twsw" timestamp="1541134350"&gt;1002&lt;/key&gt;&lt;/foreign-keys&gt;&lt;ref-type name="Journal Article"&gt;17&lt;/ref-type&gt;&lt;contributors&gt;&lt;authors&gt;&lt;author&gt;Stanley, T. D.&lt;/author&gt;&lt;author&gt;Carter, Evan C.&lt;/author&gt;&lt;author&gt;Doucouliagos, Hristos&lt;/author&gt;&lt;/authors&gt;&lt;/contributors&gt;&lt;auth-address&gt;Deakin Lab for the Meta-Analysis of Research (DeLMAR), School of Business, Deakin University, Human Research and Engineering Directorate, U.S. Army Research Laboratory, Aberdeen Proving Ground, Maryland, Department of Economics, DeLMAR, and Alfred Deakin Institute for Citizenship and Globalisation, Deakin University&lt;/auth-address&gt;&lt;titles&gt;&lt;title&gt;What Meta-Analyses Reveal About the Replicability of Psychological Research&lt;/title&gt;&lt;secondary-title&gt;Psychological Bulletin&lt;/secondary-title&gt;&lt;/titles&gt;&lt;periodical&gt;&lt;full-title&gt;Psychological Bulletin&lt;/full-title&gt;&lt;/periodical&gt;&lt;dates&gt;&lt;pub-dates&gt;&lt;date&gt;2018&lt;/date&gt;&lt;/pub-dates&gt;&lt;/dates&gt;&lt;urls&gt;&lt;related-urls&gt;&lt;url&gt;https://ezp.lib.unimelb.edu.au/login?url=http://ovidsp.ovid.com/ovidweb.cgi?T=JS&amp;amp;CSC=Y&amp;amp;NEWS=N&amp;amp;PAGE=fulltext&amp;amp;D=ovftt&amp;amp;AN=00006823-900000000-99701&lt;/url&gt;&lt;/related-urls&gt;&lt;/urls&gt;&lt;remote-database-name&gt;Journals@&lt;/remote-database-name&gt;&lt;remote-database-provider&gt;Ovid Technologies&lt;/remote-database-provider&gt;&lt;/record&gt;&lt;/Cite&gt;&lt;/EndNote&gt;</w:instrText>
       </w:r>
       <w:r>
         <w:fldChar w:fldCharType="separate"/>
@@ -1535,29 +1535,41 @@
         <w:rPr>
           <w:noProof/>
         </w:rPr>
-        <w:t>(Stanley, Carter, &amp; Doucouliagos)</w:t>
+        <w:t xml:space="preserve">Stanley, Carter, and Doucouliagos </w:t>
       </w:r>
       <w:r>
         <w:fldChar w:fldCharType="end"/>
       </w:r>
       <w:r>
-        <w:t xml:space="preserve"> suggest that the differences in effect sizes can largely be attributed to heterogeneity not selective reporting in either direction)</w:t>
+        <w:t xml:space="preserve"> suggest that differences in effect sizes </w:t>
+      </w:r>
+      <w:r>
+        <w:t xml:space="preserve">between replication and original studies </w:t>
+      </w:r>
+      <w:r>
+        <w:t xml:space="preserve">can largely be </w:t>
+      </w:r>
+      <w:r>
+        <w:t xml:space="preserve">explained by </w:t>
+      </w:r>
+      <w:r>
+        <w:t>heterogeneity not selective reporting in either direction). The current study does not attempt to distinguish between heterogeneity</w:t>
+      </w:r>
+      <w:r>
+        <w:t xml:space="preserve"> and publication and reporting </w:t>
       </w:r>
       <w:bookmarkStart w:id="0" w:name="_GoBack"/>
       <w:bookmarkEnd w:id="0"/>
       <w:r>
-        <w:t xml:space="preserve">. The current study does not attempt to distinguish between heterogeneity </w:t>
-      </w:r>
-      <w:proofErr w:type="gramStart"/>
-      <w:r>
-        <w:t>and ,</w:t>
-      </w:r>
-      <w:proofErr w:type="gramEnd"/>
-      <w:r>
-        <w:t xml:space="preserve"> except in assuming that heterogeneity should lead to roughly symmetrical effect size differences</w:t>
+        <w:t>bias</w:t>
+      </w:r>
+      <w:r>
+        <w:t>, except in assuming that heterogeneity should lead to roughly symmetrical effect size differences</w:t>
+      </w:r>
+      <w:r>
+        <w:t xml:space="preserve">. </w:t>
       </w:r>
     </w:p>
-    <w:p/>
     <w:p>
       <w:r>
         <w:t xml:space="preserve"> </w:t>
@@ -5321,7 +5333,7 @@
 </file>
 
 <file path=customXml/itemProps1.xml><?xml version="1.0" encoding="utf-8"?>
-<ds:datastoreItem xmlns:ds="http://schemas.openxmlformats.org/officeDocument/2006/customXml" ds:itemID="{233AEE1D-42AB-4EC6-ACF7-B647AE05F6A1}">
+<ds:datastoreItem xmlns:ds="http://schemas.openxmlformats.org/officeDocument/2006/customXml" ds:itemID="{FFA817EC-081C-4D3E-8045-3D318D7CEB8D}">
   <ds:schemaRefs>
     <ds:schemaRef ds:uri="http://schemas.openxmlformats.org/officeDocument/2006/bibliography"/>
   </ds:schemaRefs>

</xml_diff>

<commit_message>
Adding in new assessments of the acurracy of exclusion methods
</commit_message>
<xml_diff>
--- a/Estimating the effect of publication bias.docx
+++ b/Estimating the effect of publication bias.docx
@@ -919,7 +919,12 @@
         <w:t xml:space="preserve">) </w:t>
       </w:r>
       <w:r>
-        <w:t xml:space="preserve">on the basis of the some outcome measure such as statistical significance or effect size magnitudes </w:t>
+        <w:t xml:space="preserve">on the basis of the some outcome measure such as statistical significance </w:t>
+      </w:r>
+      <w:bookmarkStart w:id="0" w:name="_GoBack"/>
+      <w:bookmarkEnd w:id="0"/>
+      <w:r>
+        <w:t xml:space="preserve">or effect size magnitudes </w:t>
       </w:r>
       <w:r>
         <w:fldChar w:fldCharType="begin"/>
@@ -1556,44 +1561,14 @@
         <w:t>heterogeneity not selective reporting in either direction). The current study does not attempt to distinguish between heterogeneity</w:t>
       </w:r>
       <w:r>
-        <w:t xml:space="preserve"> and publication and reporting </w:t>
-      </w:r>
-      <w:bookmarkStart w:id="0" w:name="_GoBack"/>
-      <w:bookmarkEnd w:id="0"/>
-      <w:r>
-        <w:t>bias</w:t>
-      </w:r>
-      <w:r>
-        <w:t>, except in assuming that heterogeneity should lead to roughly symmetrical effect size differences</w:t>
+        <w:t xml:space="preserve"> and publication and reporting bias</w:t>
+      </w:r>
+      <w:r>
+        <w:t>, except in assuming that heterogeneity should lead to symmetrical effect size differences</w:t>
       </w:r>
       <w:r>
         <w:t xml:space="preserve">. </w:t>
       </w:r>
-    </w:p>
-    <w:p>
-      <w:r>
-        <w:t xml:space="preserve"> </w:t>
-      </w:r>
-      <w:r>
-        <w:t>, or examining the differences in effect sizes seen in original studies and meta-analyse</w:t>
-      </w:r>
-      <w:r>
-        <w:t xml:space="preserve">s and suggest that </w:t>
-      </w:r>
-      <w:r>
-        <w:t xml:space="preserve">Other estimates have argued that relatively little reporting bias can be found in studies, also by </w:t>
-      </w:r>
-      <w:r>
-        <w:t xml:space="preserve">examining </w:t>
-      </w:r>
-      <w:r>
-        <w:t>the results of meta-</w:t>
-      </w:r>
-      <w:proofErr w:type="spellStart"/>
-      <w:r>
-        <w:t>analysi</w:t>
-      </w:r>
-      <w:proofErr w:type="spellEnd"/>
     </w:p>
     <w:p>
       <w:pPr>
@@ -5333,7 +5308,7 @@
 </file>
 
 <file path=customXml/itemProps1.xml><?xml version="1.0" encoding="utf-8"?>
-<ds:datastoreItem xmlns:ds="http://schemas.openxmlformats.org/officeDocument/2006/customXml" ds:itemID="{FFA817EC-081C-4D3E-8045-3D318D7CEB8D}">
+<ds:datastoreItem xmlns:ds="http://schemas.openxmlformats.org/officeDocument/2006/customXml" ds:itemID="{2CCDD57F-B2A5-41FD-BA78-C41B83038E69}">
   <ds:schemaRefs>
     <ds:schemaRef ds:uri="http://schemas.openxmlformats.org/officeDocument/2006/bibliography"/>
   </ds:schemaRefs>

</xml_diff>

<commit_message>
Continuing to write up, adding figures etc. Removing "trueMeanDiff" from simulations as that was in fact the difference between the replication and true effects ,not the orig. and true effects.
</commit_message>
<xml_diff>
--- a/Estimating the effect of publication bias.docx
+++ b/Estimating the effect of publication bias.docx
@@ -245,7 +245,12 @@
     </w:p>
     <w:p>
       <w:r>
-        <w:t>Under conditions where results are selectively reported based on characteristics related to the size of the effect (e.g., statistical significance), the literature no longer provides an unbiased estimate of the true outcome effect</w:t>
+        <w:t>Under conditions where results ar</w:t>
+      </w:r>
+      <w:bookmarkStart w:id="0" w:name="_GoBack"/>
+      <w:bookmarkEnd w:id="0"/>
+      <w:r>
+        <w:t>e selectively reported based on characteristics related to the size of the effect (e.g., statistical significance), the literature no longer provides an unbiased estimate of the true outcome effect</w:t>
       </w:r>
       <w:r>
         <w:t xml:space="preserve"> </w:t>
@@ -919,12 +924,7 @@
         <w:t xml:space="preserve">) </w:t>
       </w:r>
       <w:r>
-        <w:t xml:space="preserve">on the basis of the some outcome measure such as statistical significance </w:t>
-      </w:r>
-      <w:bookmarkStart w:id="0" w:name="_GoBack"/>
-      <w:bookmarkEnd w:id="0"/>
-      <w:r>
-        <w:t xml:space="preserve">or effect size magnitudes </w:t>
+        <w:t xml:space="preserve">on the basis of the some outcome measure such as statistical significance or effect size magnitudes </w:t>
       </w:r>
       <w:r>
         <w:fldChar w:fldCharType="begin"/>
@@ -1570,6 +1570,7 @@
         <w:t xml:space="preserve">. </w:t>
       </w:r>
     </w:p>
+    <w:p/>
     <w:p>
       <w:pPr>
         <w:rPr>
@@ -1588,6 +1589,26 @@
     <w:p>
       <w:r>
         <w:t>SEE MARKDOWN DOC</w:t>
+      </w:r>
+    </w:p>
+    <w:p>
+      <w:r>
+        <w:fldChar w:fldCharType="begin"/>
+      </w:r>
+      <w:r>
+        <w:instrText xml:space="preserve"> ADDIN EN.CITE &lt;EndNote&gt;&lt;Cite&gt;&lt;Author&gt;Wagenmakers&lt;/Author&gt;&lt;Year&gt;2016&lt;/Year&gt;&lt;RecNum&gt;994&lt;/RecNum&gt;&lt;DisplayText&gt;(Wagenmakers, Verhagen, &amp;amp; Ly, 2016)&lt;/DisplayText&gt;&lt;record&gt;&lt;rec-number&gt;994&lt;/rec-number&gt;&lt;foreign-keys&gt;&lt;key app="EN" db-id="9xrafw5sx95dvre9w5hpevd89fzwtwr9twsw" timestamp="1539764506"&gt;994&lt;/key&gt;&lt;/foreign-keys&gt;&lt;ref-type name="Journal Article"&gt;17&lt;/ref-type&gt;&lt;contributors&gt;&lt;authors&gt;&lt;author&gt;Wagenmakers, E. J.&lt;/author&gt;&lt;author&gt;Verhagen, J.&lt;/author&gt;&lt;author&gt;Ly, A.&lt;/author&gt;&lt;/authors&gt;&lt;/contributors&gt;&lt;auth-address&gt;Department of Psychology, University of Amsterdam, Weesperplein 4, 1018, XA, Amsterdam, The Netherlands. ej.wagenmakers@gmail.com.&amp;#xD;Department of Psychology, University of Amsterdam, Weesperplein 4, 1018, XA, Amsterdam, The Netherlands.&lt;/auth-address&gt;&lt;titles&gt;&lt;title&gt;How to quantify the evidence for the absence of a correlation&lt;/title&gt;&lt;secondary-title&gt;Behav Res Methods&lt;/secondary-title&gt;&lt;alt-title&gt;Behavior research methods&lt;/alt-title&gt;&lt;/titles&gt;&lt;alt-periodical&gt;&lt;full-title&gt;Behavior Research Methods&lt;/full-title&gt;&lt;/alt-periodical&gt;&lt;pages&gt;413-26&lt;/pages&gt;&lt;volume&gt;48&lt;/volume&gt;&lt;number&gt;2&lt;/number&gt;&lt;edition&gt;2015/07/08&lt;/edition&gt;&lt;keywords&gt;&lt;keyword&gt;*Bayes Theorem&lt;/keyword&gt;&lt;keyword&gt;Humans&lt;/keyword&gt;&lt;keyword&gt;Statistics as Topic/*methods&lt;/keyword&gt;&lt;keyword&gt;*Bayes factor&lt;/keyword&gt;&lt;keyword&gt;*Hypothesis test&lt;/keyword&gt;&lt;keyword&gt;*Statistical evidence&lt;/keyword&gt;&lt;/keywords&gt;&lt;dates&gt;&lt;year&gt;2016&lt;/year&gt;&lt;pub-dates&gt;&lt;date&gt;Jun&lt;/date&gt;&lt;/pub-dates&gt;&lt;/dates&gt;&lt;isbn&gt;1554-351x&lt;/isbn&gt;&lt;accession-num&gt;26148822&lt;/accession-num&gt;&lt;urls&gt;&lt;/urls&gt;&lt;custom2&gt;PMC4891395&lt;/custom2&gt;&lt;electronic-resource-num&gt;10.3758/s13428-015-0593-0&lt;/electronic-resource-num&gt;&lt;remote-database-provider&gt;NLM&lt;/remote-database-provider&gt;&lt;language&gt;eng&lt;/language&gt;&lt;/record&gt;&lt;/Cite&gt;&lt;/EndNote&gt;</w:instrText>
+      </w:r>
+      <w:r>
+        <w:fldChar w:fldCharType="separate"/>
+      </w:r>
+      <w:r>
+        <w:rPr>
+          <w:noProof/>
+        </w:rPr>
+        <w:t>(Wagenmakers, Verhagen, &amp; Ly, 2016)</w:t>
+      </w:r>
+      <w:r>
+        <w:fldChar w:fldCharType="end"/>
       </w:r>
     </w:p>
     <w:p/>
@@ -4154,6 +4175,7 @@
     <w:p>
       <w:pPr>
         <w:pStyle w:val="EndNoteBibliography"/>
+        <w:spacing w:after="0"/>
         <w:ind w:left="720" w:hanging="720"/>
       </w:pPr>
       <w:r>
@@ -4167,6 +4189,24 @@
       </w:r>
       <w:r>
         <w:t>(3), e2000797. doi:10.1371/journal.pbio.2000797</w:t>
+      </w:r>
+    </w:p>
+    <w:p>
+      <w:pPr>
+        <w:pStyle w:val="EndNoteBibliography"/>
+        <w:ind w:left="720" w:hanging="720"/>
+      </w:pPr>
+      <w:r>
+        <w:t xml:space="preserve">Wagenmakers, E. J., Verhagen, J., &amp; Ly, A. (2016). How to quantify the evidence for the absence of a correlation. </w:t>
+      </w:r>
+      <w:r>
+        <w:rPr>
+          <w:i/>
+        </w:rPr>
+        <w:t>Behav Res Methods, 48</w:t>
+      </w:r>
+      <w:r>
+        <w:t>(2), 413-426. doi:10.3758/s13428-015-0593-0</w:t>
       </w:r>
     </w:p>
     <w:p>
@@ -5308,7 +5348,7 @@
 </file>
 
 <file path=customXml/itemProps1.xml><?xml version="1.0" encoding="utf-8"?>
-<ds:datastoreItem xmlns:ds="http://schemas.openxmlformats.org/officeDocument/2006/customXml" ds:itemID="{2CCDD57F-B2A5-41FD-BA78-C41B83038E69}">
+<ds:datastoreItem xmlns:ds="http://schemas.openxmlformats.org/officeDocument/2006/customXml" ds:itemID="{4E6DA0F0-19D8-4EE0-937B-86595DDAE67E}">
   <ds:schemaRefs>
     <ds:schemaRef ds:uri="http://schemas.openxmlformats.org/officeDocument/2006/bibliography"/>
   </ds:schemaRefs>

</xml_diff>

<commit_message>
Brining in moderators of the multilevel models
</commit_message>
<xml_diff>
--- a/Estimating the effect of publication bias.docx
+++ b/Estimating the effect of publication bias.docx
@@ -1255,10 +1255,13 @@
         <w:fldChar w:fldCharType="end"/>
       </w:r>
       <w:r>
-        <w:t xml:space="preserve"> without suggesting that publication bias, or the use of QRPs, are inflating the proportion of studies which report statistically significant findings.</w:t>
+        <w:t xml:space="preserve"> without suggesting that publication bias, or use of QRPs, are inflating the proportion of studies which report statistically significant findings.</w:t>
       </w:r>
       <w:r>
         <w:t xml:space="preserve"> </w:t>
+      </w:r>
+      <w:r>
+        <w:t xml:space="preserve">This is particularly the case when looking at estimates of the average power of psychological research. </w:t>
       </w:r>
       <w:r>
         <w:t xml:space="preserve">Taking a recent </w:t>
@@ -1464,7 +1467,6 @@
     <w:p/>
     <w:p>
       <w:r>
-        <w:lastRenderedPageBreak/>
         <w:t xml:space="preserve">Previous efforts to estimate </w:t>
       </w:r>
       <w:r>
@@ -1473,11 +1475,9 @@
       <w:r>
         <w:t>bias</w:t>
       </w:r>
-      <w:bookmarkStart w:id="0" w:name="_GoBack"/>
-      <w:bookmarkEnd w:id="0"/>
     </w:p>
     <w:p>
-      <w:bookmarkStart w:id="1" w:name="_Hlk529545420"/>
+      <w:bookmarkStart w:id="0" w:name="_Hlk529545420"/>
       <w:r>
         <w:t xml:space="preserve">Previous efforts to assess this question have </w:t>
       </w:r>
@@ -1514,7 +1514,7 @@
       <w:r>
         <w:t xml:space="preserve"> </w:t>
       </w:r>
-      <w:bookmarkEnd w:id="1"/>
+      <w:bookmarkEnd w:id="0"/>
       <w:r>
         <w:fldChar w:fldCharType="begin"/>
       </w:r>
@@ -1689,10 +1689,7 @@
         <w:fldChar w:fldCharType="end"/>
       </w:r>
       <w:r>
-        <w:t>,</w:t>
-      </w:r>
-      <w:r>
-        <w:t xml:space="preserve">), and this literature could reasonably be expected to be less biased than others in that they only necessarily sampled studies for which enough papers had been published to perform a meta-analysis. </w:t>
+        <w:t xml:space="preserve">,), and this literature could reasonably be expected to be less biased than others in that they only necessarily sampled studies for which enough papers had been published to perform a meta-analysis. </w:t>
       </w:r>
     </w:p>
     <w:p/>
@@ -3879,6 +3876,11 @@
       </w:r>
     </w:p>
     <w:p>
+      <w:bookmarkStart w:id="1" w:name="_GoBack"/>
+      <w:bookmarkEnd w:id="1"/>
+    </w:p>
+    <w:p/>
+    <w:p>
       <w:r>
         <w:t>### Data extraction</w:t>
       </w:r>
@@ -3888,7 +3890,6 @@
         <w:pStyle w:val="Heading2"/>
       </w:pPr>
       <w:r>
-        <w:lastRenderedPageBreak/>
         <w:t>Conclusion</w:t>
       </w:r>
     </w:p>
@@ -4246,7 +4247,14 @@
           <w:rPr>
             <w:rStyle w:val="Hyperlink"/>
           </w:rPr>
-          <w:t>http://sfx.unimelb.hosted.exlibrisgroup.com/sfxlcl41?rft.jtitle=Psychological%20Bulletin&amp;rft.volume=86&amp;rft.spage=638&amp;rft_id=info%3Adoi%2F10.1037%2F%2F0033-2909.86.3.638&amp;rft.genre=article&amp;rft_val_fmt=info%3Aofi%2Ffmt%3Akev%3Amtx%3Ajournal&amp;ctx_ver=Z39.88-2004&amp;url_ver=Z39.88-2004&amp;url_ctx_fmt=info%3Aofi%2Ffmt%3Akev%3Amtx%3Actx&amp;rfr_id=info%3Asid%2Fpps.sagepub.com&amp;ctx_tim=2016-03-08T02%3A06%3A12.902-08%3A00</w:t>
+          <w:t>http://sfx.unimelb.hosted.exlibrisgroup.com/sfxlcl41?rft.jtitle=Psychological%20Bulletin&amp;rft.volume=86&amp;rft.spage=638&amp;rft_id=info%3Adoi%2F10.1037%2F%2F0033-</w:t>
+        </w:r>
+        <w:r>
+          <w:rPr>
+            <w:rStyle w:val="Hyperlink"/>
+          </w:rPr>
+          <w:lastRenderedPageBreak/>
+          <w:t>2909.86.3.638&amp;rft.genre=article&amp;rft_val_fmt=info%3Aofi%2Ffmt%3Akev%3Amtx%3Ajournal&amp;ctx_ver=Z39.88-2004&amp;url_ver=Z39.88-2004&amp;url_ctx_fmt=info%3Aofi%2Ffmt%3Akev%3Amtx%3Actx&amp;rfr_id=info%3Asid%2Fpps.sagepub.com&amp;ctx_tim=2016-03-08T02%3A06%3A12.902-08%3A00</w:t>
         </w:r>
       </w:hyperlink>
     </w:p>
@@ -4257,7 +4265,6 @@
         <w:ind w:left="720" w:hanging="720"/>
       </w:pPr>
       <w:r>
-        <w:lastRenderedPageBreak/>
         <w:t xml:space="preserve">Simmons, J. P., Nelson, L. D., &amp; Simonsohn, U. (2011). False-Positive Psychology. </w:t>
       </w:r>
       <w:r>
@@ -4557,10 +4564,37 @@
         <w:t xml:space="preserve">e </w:t>
       </w:r>
       <w:r>
-        <w:t xml:space="preserve">non-null findings, </w:t>
-      </w:r>
-      <w:r>
-        <w:t xml:space="preserve">lowering the number of studies which have to be performed to account for the proportion of significant main findings in psychology. More realistic base lines would lead to greater numbers of non-null studies having to be performed. </w:t>
+        <w:t>non-null findings</w:t>
+      </w:r>
+      <w:r>
+        <w:t xml:space="preserve"> </w:t>
+      </w:r>
+      <w:r>
+        <w:t xml:space="preserve">and ‘medium’ effects of .5 Cohen’s </w:t>
+      </w:r>
+      <w:r>
+        <w:rPr>
+          <w:i/>
+        </w:rPr>
+        <w:t>d</w:t>
+      </w:r>
+      <w:r>
+        <w:t>.</w:t>
+      </w:r>
+      <w:r>
+        <w:t xml:space="preserve"> More realistic </w:t>
+      </w:r>
+      <w:r>
+        <w:t xml:space="preserve">estimates of the proportion of null-experiments </w:t>
+      </w:r>
+      <w:r>
+        <w:t xml:space="preserve">would lead to greater numbers of </w:t>
+      </w:r>
+      <w:r>
+        <w:t>experiments</w:t>
+      </w:r>
+      <w:r>
+        <w:t xml:space="preserve"> having to be performed. </w:t>
       </w:r>
     </w:p>
   </w:footnote>
@@ -5012,6 +5046,7 @@
   <w:style w:type="character" w:default="1" w:styleId="DefaultParagraphFont">
     <w:name w:val="Default Paragraph Font"/>
     <w:uiPriority w:val="1"/>
+    <w:semiHidden/>
     <w:unhideWhenUsed/>
   </w:style>
   <w:style w:type="table" w:default="1" w:styleId="TableNormal">
@@ -5511,7 +5546,7 @@
 </file>
 
 <file path=customXml/itemProps1.xml><?xml version="1.0" encoding="utf-8"?>
-<ds:datastoreItem xmlns:ds="http://schemas.openxmlformats.org/officeDocument/2006/customXml" ds:itemID="{558C1D51-FDAF-457E-BCF3-5B1D85150BBE}">
+<ds:datastoreItem xmlns:ds="http://schemas.openxmlformats.org/officeDocument/2006/customXml" ds:itemID="{0587BB89-9077-4358-92F3-1902236CF6AA}">
   <ds:schemaRefs>
     <ds:schemaRef ds:uri="http://schemas.openxmlformats.org/officeDocument/2006/bibliography"/>
   </ds:schemaRefs>

</xml_diff>

<commit_message>
Adding in BLUP tables
</commit_message>
<xml_diff>
--- a/Estimating the effect of publication bias.docx
+++ b/Estimating the effect of publication bias.docx
@@ -10,6 +10,7 @@
           <w:rFonts w:asciiTheme="minorHAnsi" w:hAnsiTheme="minorHAnsi" w:cstheme="minorHAnsi"/>
         </w:rPr>
       </w:pPr>
+      <w:bookmarkStart w:id="0" w:name="_Hlk531341745"/>
       <w:r>
         <w:rPr>
           <w:rFonts w:asciiTheme="minorHAnsi" w:hAnsiTheme="minorHAnsi" w:cstheme="minorHAnsi"/>
@@ -1293,6 +1294,14 @@
               </w:rPr>
               <w:t>85%</w:t>
             </w:r>
+            <w:r>
+              <w:rPr>
+                <w:rFonts w:eastAsia="Times New Roman" w:cstheme="minorHAnsi"/>
+                <w:color w:val="000000"/>
+                <w:lang w:eastAsia="en-AU"/>
+              </w:rPr>
+              <w:t xml:space="preserve"> [double check]</w:t>
+            </w:r>
           </w:p>
         </w:tc>
       </w:tr>
@@ -1399,6 +1408,14 @@
               </w:rPr>
               <w:t>54%</w:t>
             </w:r>
+            <w:r>
+              <w:rPr>
+                <w:rFonts w:eastAsia="Times New Roman" w:cstheme="minorHAnsi"/>
+                <w:color w:val="000000"/>
+                <w:lang w:eastAsia="en-AU"/>
+              </w:rPr>
+              <w:t xml:space="preserve"> [double check]</w:t>
+            </w:r>
           </w:p>
         </w:tc>
       </w:tr>
@@ -2334,7 +2351,7 @@
         </w:rPr>
         <w:t xml:space="preserve"> using </w:t>
       </w:r>
-      <w:bookmarkStart w:id="0" w:name="_Hlk531089221"/>
+      <w:bookmarkStart w:id="1" w:name="_Hlk531089221"/>
       <w:r>
         <w:rPr>
           <w:rFonts w:cstheme="minorHAnsi"/>
@@ -2378,7 +2395,7 @@
         </w:rPr>
         <w:fldChar w:fldCharType="end"/>
       </w:r>
-      <w:bookmarkEnd w:id="0"/>
+      <w:bookmarkEnd w:id="1"/>
       <w:r>
         <w:rPr>
           <w:rFonts w:cstheme="minorHAnsi"/>
@@ -3762,7 +3779,7 @@
           <w:rFonts w:cstheme="minorHAnsi"/>
         </w:rPr>
       </w:pPr>
-      <w:bookmarkStart w:id="1" w:name="_Hlk529545420"/>
+      <w:bookmarkStart w:id="2" w:name="_Hlk529545420"/>
       <w:r>
         <w:rPr>
           <w:rFonts w:cstheme="minorHAnsi"/>
@@ -3830,7 +3847,7 @@
         </w:rPr>
         <w:t xml:space="preserve"> </w:t>
       </w:r>
-      <w:bookmarkEnd w:id="1"/>
+      <w:bookmarkEnd w:id="2"/>
       <w:r>
         <w:rPr>
           <w:rFonts w:cstheme="minorHAnsi"/>
@@ -4165,8 +4182,8 @@
           <w:lang w:val="en-US"/>
         </w:rPr>
       </w:pPr>
-      <w:bookmarkStart w:id="2" w:name="data-extraction"/>
-      <w:bookmarkEnd w:id="2"/>
+      <w:bookmarkStart w:id="3" w:name="data-extraction"/>
+      <w:bookmarkEnd w:id="3"/>
       <w:r>
         <w:rPr>
           <w:rFonts w:eastAsia="Times New Roman" w:cstheme="minorHAnsi"/>
@@ -4367,8 +4384,8 @@
           <w:lang w:val="en-US"/>
         </w:rPr>
       </w:pPr>
-      <w:bookmarkStart w:id="3" w:name="extraction-details"/>
-      <w:bookmarkEnd w:id="3"/>
+      <w:bookmarkStart w:id="4" w:name="extraction-details"/>
+      <w:bookmarkEnd w:id="4"/>
       <w:r>
         <w:rPr>
           <w:rFonts w:eastAsia="Times New Roman" w:cstheme="minorHAnsi"/>
@@ -4701,8 +4718,8 @@
           <w:lang w:val="en-US"/>
         </w:rPr>
       </w:pPr>
-      <w:bookmarkStart w:id="4" w:name="analysis"/>
-      <w:bookmarkEnd w:id="4"/>
+      <w:bookmarkStart w:id="5" w:name="analysis"/>
+      <w:bookmarkEnd w:id="5"/>
       <w:r>
         <w:rPr>
           <w:rFonts w:eastAsia="Times New Roman" w:cstheme="minorHAnsi"/>
@@ -4799,16 +4816,7 @@
             <w:szCs w:val="24"/>
             <w:lang w:val="en-US"/>
           </w:rPr>
-          <m:t>(o</m:t>
-        </m:r>
-        <m:r>
-          <w:rPr>
-            <w:rFonts w:ascii="Cambria Math" w:eastAsia="Cambria" w:hAnsi="Cambria Math" w:cstheme="minorHAnsi"/>
-            <w:sz w:val="24"/>
-            <w:szCs w:val="24"/>
-            <w:lang w:val="en-US"/>
-          </w:rPr>
-          <m:t>riginalE</m:t>
+          <m:t>(originalE</m:t>
         </m:r>
         <m:sSub>
           <m:sSubPr>
@@ -4851,25 +4859,7 @@
             <w:szCs w:val="24"/>
             <w:lang w:val="en-US"/>
           </w:rPr>
-          <m:t>-</m:t>
-        </m:r>
-        <m:r>
-          <w:rPr>
-            <w:rFonts w:ascii="Cambria Math" w:eastAsia="Cambria" w:hAnsi="Cambria Math" w:cstheme="minorHAnsi"/>
-            <w:sz w:val="24"/>
-            <w:szCs w:val="24"/>
-            <w:lang w:val="en-US"/>
-          </w:rPr>
-          <m:t>r</m:t>
-        </m:r>
-        <m:r>
-          <w:rPr>
-            <w:rFonts w:ascii="Cambria Math" w:eastAsia="Cambria" w:hAnsi="Cambria Math" w:cstheme="minorHAnsi"/>
-            <w:sz w:val="24"/>
-            <w:szCs w:val="24"/>
-            <w:lang w:val="en-US"/>
-          </w:rPr>
-          <m:t>eplicaitonE</m:t>
+          <m:t>-replicaitonE</m:t>
         </m:r>
         <m:sSub>
           <m:sSubPr>
@@ -4912,27 +4902,7 @@
             <w:szCs w:val="24"/>
             <w:lang w:val="en-US"/>
           </w:rPr>
-          <m:t>) /</m:t>
-        </m:r>
-        <w:bookmarkStart w:id="5" w:name="_GoBack"/>
-        <w:bookmarkEnd w:id="5"/>
-        <m:r>
-          <w:rPr>
-            <w:rFonts w:ascii="Cambria Math" w:eastAsia="Cambria" w:hAnsi="Cambria Math" w:cstheme="minorHAnsi"/>
-            <w:sz w:val="24"/>
-            <w:szCs w:val="24"/>
-            <w:lang w:val="en-US"/>
-          </w:rPr>
-          <m:t xml:space="preserve"> </m:t>
-        </m:r>
-        <m:r>
-          <w:rPr>
-            <w:rFonts w:ascii="Cambria Math" w:eastAsia="Cambria" w:hAnsi="Cambria Math" w:cstheme="minorHAnsi"/>
-            <w:sz w:val="24"/>
-            <w:szCs w:val="24"/>
-            <w:lang w:val="en-US"/>
-          </w:rPr>
-          <m:t>originalE</m:t>
+          <m:t>) / originalE</m:t>
         </m:r>
         <m:sSub>
           <m:sSubPr>
@@ -13311,7 +13281,45 @@
           <w:szCs w:val="24"/>
           <w:lang w:val="en-US"/>
         </w:rPr>
-        <w:t>Table [BLUP]. Empirical Bayes estimates and 95% credible intervals for random effects, which contain the true value with 95% confidence assuming that the studies are a random sample from a population with normally distributed average effect size difference.</w:t>
+        <w:t>Table [BLUP]. Empirical Bayes estimates and 95% credible intervals for random effects,</w:t>
+      </w:r>
+      <w:r>
+        <w:rPr>
+          <w:rFonts w:eastAsia="Cambria" w:cstheme="minorHAnsi"/>
+          <w:sz w:val="24"/>
+          <w:szCs w:val="24"/>
+          <w:lang w:val="en-US"/>
+        </w:rPr>
+        <w:t xml:space="preserve"> which are equivalent to </w:t>
+      </w:r>
+      <w:bookmarkStart w:id="19" w:name="_GoBack"/>
+      <w:bookmarkEnd w:id="19"/>
+      <w:r>
+        <w:rPr>
+          <w:rFonts w:eastAsia="Cambria" w:cstheme="minorHAnsi"/>
+          <w:sz w:val="24"/>
+          <w:szCs w:val="24"/>
+          <w:lang w:val="en-US"/>
+        </w:rPr>
+        <w:t xml:space="preserve">95% confidence </w:t>
+      </w:r>
+      <w:r>
+        <w:rPr>
+          <w:rFonts w:eastAsia="Cambria" w:cstheme="minorHAnsi"/>
+          <w:sz w:val="24"/>
+          <w:szCs w:val="24"/>
+          <w:lang w:val="en-US"/>
+        </w:rPr>
+        <w:t xml:space="preserve">intervals </w:t>
+      </w:r>
+      <w:r>
+        <w:rPr>
+          <w:rFonts w:eastAsia="Cambria" w:cstheme="minorHAnsi"/>
+          <w:sz w:val="24"/>
+          <w:szCs w:val="24"/>
+          <w:lang w:val="en-US"/>
+        </w:rPr>
+        <w:t>assuming that the studies are a random sample from a population with normally distributed average effect size difference.</w:t>
       </w:r>
     </w:p>
     <w:tbl>
@@ -14761,8 +14769,8 @@
           <w:lang w:val="en-US"/>
         </w:rPr>
       </w:pPr>
-      <w:bookmarkStart w:id="19" w:name="table-all-model-output"/>
-      <w:bookmarkEnd w:id="19"/>
+      <w:bookmarkStart w:id="20" w:name="table-all-model-output"/>
+      <w:bookmarkEnd w:id="20"/>
       <w:r>
         <w:rPr>
           <w:rFonts w:eastAsia="Times New Roman" w:cstheme="minorHAnsi"/>
@@ -17097,8 +17105,8 @@
           <w:lang w:val="en-US"/>
         </w:rPr>
       </w:pPr>
-      <w:bookmarkStart w:id="20" w:name="including-replication-p-values-as-a-mode"/>
-      <w:bookmarkEnd w:id="20"/>
+      <w:bookmarkStart w:id="21" w:name="including-replication-p-values-as-a-mode"/>
+      <w:bookmarkEnd w:id="21"/>
       <w:r>
         <w:rPr>
           <w:rFonts w:eastAsia="Times New Roman" w:cstheme="minorHAnsi"/>
@@ -18150,8 +18158,8 @@
           <w:lang w:val="en-US"/>
         </w:rPr>
       </w:pPr>
-      <w:bookmarkStart w:id="21" w:name="mixture-model-results"/>
-      <w:bookmarkEnd w:id="21"/>
+      <w:bookmarkStart w:id="22" w:name="mixture-model-results"/>
+      <w:bookmarkEnd w:id="22"/>
       <w:r>
         <w:rPr>
           <w:rFonts w:eastAsia="Times New Roman" w:cstheme="minorHAnsi"/>
@@ -18323,8 +18331,8 @@
           <w:lang w:val="en-US"/>
         </w:rPr>
       </w:pPr>
-      <w:bookmarkStart w:id="22" w:name="figure-mixture-model."/>
-      <w:bookmarkEnd w:id="22"/>
+      <w:bookmarkStart w:id="23" w:name="figure-mixture-model."/>
+      <w:bookmarkEnd w:id="23"/>
       <w:r>
         <w:rPr>
           <w:rFonts w:eastAsia="Times New Roman" w:cstheme="minorHAnsi"/>
@@ -18393,8 +18401,8 @@
           <w:lang w:val="en-US"/>
         </w:rPr>
       </w:pPr>
-      <w:bookmarkStart w:id="23" w:name="discussion"/>
-      <w:bookmarkEnd w:id="23"/>
+      <w:bookmarkStart w:id="24" w:name="discussion"/>
+      <w:bookmarkEnd w:id="24"/>
       <w:r>
         <w:rPr>
           <w:rFonts w:eastAsia="Times New Roman" w:cstheme="minorHAnsi"/>
@@ -18640,8 +18648,8 @@
           <w:lang w:val="en-US"/>
         </w:rPr>
       </w:pPr>
-      <w:bookmarkStart w:id="24" w:name="limitiations-and-future-directions"/>
-      <w:bookmarkEnd w:id="24"/>
+      <w:bookmarkStart w:id="25" w:name="limitiations-and-future-directions"/>
+      <w:bookmarkEnd w:id="25"/>
       <w:r>
         <w:rPr>
           <w:rFonts w:eastAsia="Times New Roman" w:cstheme="minorHAnsi"/>
@@ -18850,8 +18858,8 @@
           <w:lang w:val="en-US"/>
         </w:rPr>
       </w:pPr>
-      <w:bookmarkStart w:id="25" w:name="conclusion"/>
-      <w:bookmarkEnd w:id="25"/>
+      <w:bookmarkStart w:id="26" w:name="conclusion"/>
+      <w:bookmarkEnd w:id="26"/>
       <w:r>
         <w:rPr>
           <w:rFonts w:eastAsia="Times New Roman" w:cstheme="minorHAnsi"/>
@@ -20777,8 +20785,8 @@
           <w:lang w:val="en-US"/>
         </w:rPr>
       </w:pPr>
-      <w:bookmarkStart w:id="26" w:name="approximate-bayes-factors-comparison"/>
-      <w:bookmarkEnd w:id="26"/>
+      <w:bookmarkStart w:id="27" w:name="approximate-bayes-factors-comparison"/>
+      <w:bookmarkEnd w:id="27"/>
       <w:r>
         <w:rPr>
           <w:rFonts w:eastAsia="Times New Roman" w:cstheme="minorHAnsi"/>
@@ -27379,8 +27387,8 @@
           <w:lang w:val="en-US"/>
         </w:rPr>
       </w:pPr>
-      <w:bookmarkStart w:id="27" w:name="plots-and-multilevel-model-output-of-the"/>
-      <w:bookmarkEnd w:id="27"/>
+      <w:bookmarkStart w:id="28" w:name="plots-and-multilevel-model-output-of-the"/>
+      <w:bookmarkEnd w:id="28"/>
     </w:p>
     <w:p>
       <w:pPr>
@@ -35480,8 +35488,8 @@
           <w:lang w:val="en-US"/>
         </w:rPr>
       </w:pPr>
-      <w:bookmarkStart w:id="28" w:name="simulation-of-exclusion-method-accuracy"/>
-      <w:bookmarkEnd w:id="28"/>
+      <w:bookmarkStart w:id="29" w:name="simulation-of-exclusion-method-accuracy"/>
+      <w:bookmarkEnd w:id="29"/>
       <w:r>
         <w:rPr>
           <w:rFonts w:eastAsia="Times New Roman" w:cstheme="minorHAnsi"/>
@@ -38703,8 +38711,8 @@
           <w:lang w:val="en-US"/>
         </w:rPr>
       </w:pPr>
-      <w:bookmarkStart w:id="29" w:name="loo-cross-validation-output"/>
-      <w:bookmarkEnd w:id="29"/>
+      <w:bookmarkStart w:id="30" w:name="loo-cross-validation-output"/>
+      <w:bookmarkEnd w:id="30"/>
       <w:r>
         <w:rPr>
           <w:rFonts w:eastAsia="Times New Roman" w:cstheme="minorHAnsi"/>
@@ -38734,8 +38742,8 @@
           <w:lang w:val="en-US"/>
         </w:rPr>
       </w:pPr>
-      <w:bookmarkStart w:id="30" w:name="table-loo-cross-validation-output."/>
-      <w:bookmarkEnd w:id="30"/>
+      <w:bookmarkStart w:id="31" w:name="table-loo-cross-validation-output."/>
+      <w:bookmarkEnd w:id="31"/>
       <w:r>
         <w:rPr>
           <w:rFonts w:eastAsia="Times New Roman" w:cstheme="minorHAnsi"/>
@@ -40587,8 +40595,8 @@
           <w:lang w:val="en-US"/>
         </w:rPr>
       </w:pPr>
-      <w:bookmarkStart w:id="31" w:name="table-loo-cross-validation-output.-1"/>
-      <w:bookmarkEnd w:id="31"/>
+      <w:bookmarkStart w:id="32" w:name="table-loo-cross-validation-output.-1"/>
+      <w:bookmarkEnd w:id="32"/>
       <w:r>
         <w:rPr>
           <w:rFonts w:eastAsia="Times New Roman" w:cstheme="minorHAnsi"/>
@@ -42441,8 +42449,8 @@
           <w:lang w:val="en-US"/>
         </w:rPr>
       </w:pPr>
-      <w:bookmarkStart w:id="32" w:name="bayesian-mixture-model-1"/>
-      <w:bookmarkEnd w:id="32"/>
+      <w:bookmarkStart w:id="33" w:name="bayesian-mixture-model-1"/>
+      <w:bookmarkEnd w:id="33"/>
       <w:r>
         <w:rPr>
           <w:rFonts w:eastAsia="Times New Roman" w:cstheme="minorHAnsi"/>
@@ -43715,8 +43723,8 @@
           <w:lang w:val="en-US"/>
         </w:rPr>
       </w:pPr>
-      <w:bookmarkStart w:id="33" w:name="supplementary-materials-meta-moderaters"/>
-      <w:bookmarkEnd w:id="33"/>
+      <w:bookmarkStart w:id="34" w:name="supplementary-materials-meta-moderaters"/>
+      <w:bookmarkEnd w:id="34"/>
       <w:r>
         <w:rPr>
           <w:rFonts w:eastAsia="Times New Roman" w:cstheme="minorHAnsi"/>
@@ -43966,6 +43974,7 @@
         <w:t>Table SM12.</w:t>
       </w:r>
     </w:p>
+    <w:bookmarkEnd w:id="0"/>
     <w:p>
       <w:pPr>
         <w:rPr>
@@ -44156,10 +44165,7 @@
         <w:t>non-null findings</w:t>
       </w:r>
       <w:r>
-        <w:t xml:space="preserve"> </w:t>
-      </w:r>
-      <w:r>
-        <w:t xml:space="preserve">and ‘medium’ effects of .5 Cohen’s </w:t>
+        <w:t xml:space="preserve"> and ‘medium’ effects of .5 Cohen’s </w:t>
       </w:r>
       <w:r>
         <w:rPr>
@@ -44168,22 +44174,7 @@
         <w:t>d</w:t>
       </w:r>
       <w:r>
-        <w:t>.</w:t>
-      </w:r>
-      <w:r>
-        <w:t xml:space="preserve"> More realistic </w:t>
-      </w:r>
-      <w:r>
-        <w:t xml:space="preserve">estimates of the proportion of null-experiments </w:t>
-      </w:r>
-      <w:r>
-        <w:t xml:space="preserve">would lead to greater numbers of </w:t>
-      </w:r>
-      <w:r>
-        <w:t>experiments</w:t>
-      </w:r>
-      <w:r>
-        <w:t xml:space="preserve"> having to be performed. </w:t>
+        <w:t xml:space="preserve">. More realistic estimates of the proportion of null-experiments would lead to greater numbers of experiments having to be performed. </w:t>
       </w:r>
     </w:p>
   </w:footnote>
@@ -46088,7 +46079,7 @@
 </file>
 
 <file path=customXml/itemProps1.xml><?xml version="1.0" encoding="utf-8"?>
-<ds:datastoreItem xmlns:ds="http://schemas.openxmlformats.org/officeDocument/2006/customXml" ds:itemID="{A1EF1E03-5DC9-4EFE-9E5B-910E1BF59358}">
+<ds:datastoreItem xmlns:ds="http://schemas.openxmlformats.org/officeDocument/2006/customXml" ds:itemID="{8033E37E-6476-4A99-859D-BDD5874B7ADD}">
   <ds:schemaRefs>
     <ds:schemaRef ds:uri="http://schemas.openxmlformats.org/officeDocument/2006/bibliography"/>
   </ds:schemaRefs>

</xml_diff>

<commit_message>
Clarifying proportion of studies reporting sig results vs. proportion of results claimed to be significant
</commit_message>
<xml_diff>
--- a/Estimating the effect of publication bias.docx
+++ b/Estimating the effect of publication bias.docx
@@ -726,8 +726,6 @@
         </w:rPr>
         <w:t xml:space="preserve"> in addition to estimating the proportion of various bodies of research which successfully replicate.</w:t>
       </w:r>
-      <w:bookmarkStart w:id="1" w:name="_GoBack"/>
-      <w:bookmarkEnd w:id="1"/>
     </w:p>
     <w:p>
       <w:pPr>
@@ -2254,7 +2252,7 @@
         </w:rPr>
         <w:t xml:space="preserve"> using </w:t>
       </w:r>
-      <w:bookmarkStart w:id="2" w:name="_Hlk531089221"/>
+      <w:bookmarkStart w:id="1" w:name="_Hlk531089221"/>
       <w:r>
         <w:rPr>
           <w:rFonts w:cstheme="minorHAnsi"/>
@@ -2298,7 +2296,7 @@
         </w:rPr>
         <w:fldChar w:fldCharType="end"/>
       </w:r>
-      <w:bookmarkEnd w:id="2"/>
+      <w:bookmarkEnd w:id="1"/>
       <w:r>
         <w:rPr>
           <w:rFonts w:cstheme="minorHAnsi"/>
@@ -2846,171 +2844,31 @@
         <w:rPr>
           <w:rFonts w:cstheme="minorHAnsi"/>
         </w:rPr>
-        <w:t xml:space="preserve">, where the number of papers reporting at least one statistically significant result </w:t>
+        <w:t xml:space="preserve">, </w:t>
       </w:r>
       <w:r>
         <w:rPr>
           <w:rFonts w:cstheme="minorHAnsi"/>
         </w:rPr>
-        <w:fldChar w:fldCharType="begin">
-          <w:fldData xml:space="preserve">PEVuZE5vdGU+PENpdGU+PEF1dGhvcj5GYW5lbGxpPC9BdXRob3I+PFllYXI+MjAxMjwvWWVhcj48
-UmVjTnVtPjIyMzwvUmVjTnVtPjxQcmVmaXg+ZXN0aW1hdGVzIHJhbmdlIGZyb20gNzUlIHRvIG92
-ZXIgOTAlYDsgPC9QcmVmaXg+PERpc3BsYXlUZXh0Pihlc3RpbWF0ZXMgcmFuZ2UgZnJvbSA3NSUg
-dG8gb3ZlciA5MCU7IEZhbmVsbGksIDIwMTA7IEZhbmVsbGksIDIwMTI7IEhhcnRnZXJpbmssIHZh
-biBBZXJ0LCBOdWlqdGVuLCBXaWNoZXJ0cywgJmFtcDsgdmFuIEFzc2VuLCAyMDE2KTwvRGlzcGxh
-eVRleHQ+PHJlY29yZD48cmVjLW51bWJlcj4yMjM8L3JlYy1udW1iZXI+PGZvcmVpZ24ta2V5cz48
-a2V5IGFwcD0iRU4iIGRiLWlkPSI5eHJhZnc1c3g5NWR2cmU5dzVocGV2ZDg5Znp3dHdyOXR3c3ci
-IHRpbWVzdGFtcD0iMTUwMTA1MjY2MiI+MjIzPC9rZXk+PC9mb3JlaWduLWtleXM+PHJlZi10eXBl
-IG5hbWU9IkpvdXJuYWwgQXJ0aWNsZSI+MTc8L3JlZi10eXBlPjxjb250cmlidXRvcnM+PGF1dGhv
-cnM+PGF1dGhvcj5GYW5lbGxpLCBEYW5pZWxlPC9hdXRob3I+PC9hdXRob3JzPjwvY29udHJpYnV0
-b3JzPjx0aXRsZXM+PHRpdGxlPk5lZ2F0aXZlIHJlc3VsdHMgYXJlIGRpc2FwcGVhcmluZyBmcm9t
-IG1vc3QgZGlzY2lwbGluZXMgYW5kIGNvdW50cmllczwvdGl0bGU+PHNlY29uZGFyeS10aXRsZT5T
-Y2llbnRvbWV0cmljczwvc2Vjb25kYXJ5LXRpdGxlPjwvdGl0bGVzPjxwZXJpb2RpY2FsPjxmdWxs
-LXRpdGxlPlNjaWVudG9tZXRyaWNzPC9mdWxsLXRpdGxlPjwvcGVyaW9kaWNhbD48cGFnZXM+ODkx
-LTkwNDwvcGFnZXM+PHZvbHVtZT45MDwvdm9sdW1lPjxudW1iZXI+MzwvbnVtYmVyPjxkYXRlcz48
-eWVhcj4yMDEyPC95ZWFyPjxwdWItZGF0ZXM+PGRhdGU+MjAxMi8wMy8wMTwvZGF0ZT48L3B1Yi1k
-YXRlcz48L2RhdGVzPjxpc2JuPjE1ODgtMjg2MTwvaXNibj48dXJscz48cmVsYXRlZC11cmxzPjx1
-cmw+aHR0cHM6Ly9kb2kub3JnLzEwLjEwMDcvczExMTkyLTAxMS0wNDk0LTc8L3VybD48L3JlbGF0
-ZWQtdXJscz48L3VybHM+PGVsZWN0cm9uaWMtcmVzb3VyY2UtbnVtPjEwLjEwMDcvczExMTkyLTAx
-MS0wNDk0LTc8L2VsZWN0cm9uaWMtcmVzb3VyY2UtbnVtPjwvcmVjb3JkPjwvQ2l0ZT48Q2l0ZT48
-QXV0aG9yPkZhbmVsbGk8L0F1dGhvcj48WWVhcj4yMDEwPC9ZZWFyPjxSZWNOdW0+MjIyPC9SZWNO
-dW0+PHJlY29yZD48cmVjLW51bWJlcj4yMjI8L3JlYy1udW1iZXI+PGZvcmVpZ24ta2V5cz48a2V5
-IGFwcD0iRU4iIGRiLWlkPSI5eHJhZnc1c3g5NWR2cmU5dzVocGV2ZDg5Znp3dHdyOXR3c3ciIHRp
-bWVzdGFtcD0iMTUwMTA1MjQ3MCI+MjIyPC9rZXk+PC9mb3JlaWduLWtleXM+PHJlZi10eXBlIG5h
-bWU9IkpvdXJuYWwgQXJ0aWNsZSI+MTc8L3JlZi10eXBlPjxjb250cmlidXRvcnM+PGF1dGhvcnM+
-PGF1dGhvcj5GYW5lbGxpLCBEYW5pZWxlPC9hdXRob3I+PC9hdXRob3JzPjwvY29udHJpYnV0b3Jz
-Pjx0aXRsZXM+PHRpdGxlPuKAnFBvc2l0aXZl4oCdIFJlc3VsdHMgSW5jcmVhc2UgRG93biB0aGUg
-SGllcmFyY2h5IG9mIHRoZSBTY2llbmNlczwvdGl0bGU+PHNlY29uZGFyeS10aXRsZT5QTE9TIE9O
-RTwvc2Vjb25kYXJ5LXRpdGxlPjwvdGl0bGVzPjxwZXJpb2RpY2FsPjxmdWxsLXRpdGxlPlBMT1Mg
-T05FPC9mdWxsLXRpdGxlPjwvcGVyaW9kaWNhbD48cGFnZXM+ZTEwMDY4PC9wYWdlcz48dm9sdW1l
-PjU8L3ZvbHVtZT48bnVtYmVyPjQ8L251bWJlcj48ZGF0ZXM+PHllYXI+MjAxMDwveWVhcj48L2Rh
-dGVzPjxwdWJsaXNoZXI+UHVibGljIExpYnJhcnkgb2YgU2NpZW5jZTwvcHVibGlzaGVyPjx1cmxz
-PjxyZWxhdGVkLXVybHM+PHVybD5odHRwczovL2RvaS5vcmcvMTAuMTM3MS9qb3VybmFsLnBvbmUu
-MDAxMDA2ODwvdXJsPjwvcmVsYXRlZC11cmxzPjwvdXJscz48ZWxlY3Ryb25pYy1yZXNvdXJjZS1u
-dW0+MTAuMTM3MS9qb3VybmFsLnBvbmUuMDAxMDA2ODwvZWxlY3Ryb25pYy1yZXNvdXJjZS1udW0+
-PC9yZWNvcmQ+PC9DaXRlPjxDaXRlPjxBdXRob3I+SGFydGdlcmluazwvQXV0aG9yPjxZZWFyPjIw
-MTY8L1llYXI+PFJlY051bT4xNjA8L1JlY051bT48cmVjb3JkPjxyZWMtbnVtYmVyPjE2MDwvcmVj
-LW51bWJlcj48Zm9yZWlnbi1rZXlzPjxrZXkgYXBwPSJFTiIgZGItaWQ9Ijl4cmFmdzVzeDk1ZHZy
-ZTl3NWhwZXZkODlmend0d3I5dHdzdyIgdGltZXN0YW1wPSIxNDk5OTMxNzM3Ij4xNjA8L2tleT48
-L2ZvcmVpZ24ta2V5cz48cmVmLXR5cGUgbmFtZT0iSm91cm5hbCBBcnRpY2xlIj4xNzwvcmVmLXR5
-cGU+PGNvbnRyaWJ1dG9ycz48YXV0aG9ycz48YXV0aG9yPkhhcnRnZXJpbmssIENocmlzIEguIEou
-PC9hdXRob3I+PGF1dGhvcj52YW4gQWVydCwgUm9iYmllIEMuIE0uPC9hdXRob3I+PGF1dGhvcj5O
-dWlqdGVuLCBNaWNow6hsZSBCLjwvYXV0aG9yPjxhdXRob3I+V2ljaGVydHMsIEplbHRlIE0uPC9h
-dXRob3I+PGF1dGhvcj52YW4gQXNzZW4sIE1hcmNlbCBBLiBMLiBNLjwvYXV0aG9yPjwvYXV0aG9y
-cz48c2Vjb25kYXJ5LWF1dGhvcnM+PGF1dGhvcj5QaW50aWxpZSwgTWVsYW5pYTwvYXV0aG9yPjwv
-c2Vjb25kYXJ5LWF1dGhvcnM+PC9jb250cmlidXRvcnM+PHRpdGxlcz48dGl0bGU+RGlzdHJpYnV0
-aW9ucyBvZiBwLXZhbHVlcyBzbWFsbGVyIHRoYW4gLjA1IGluIHBzeWNob2xvZ3k6IHdoYXQgaXMg
-Z29pbmcgb24/PC90aXRsZT48c2Vjb25kYXJ5LXRpdGxlPlBlZXJKPC9zZWNvbmRhcnktdGl0bGU+
-PGFsdC10aXRsZT5QZWVySjwvYWx0LXRpdGxlPjwvdGl0bGVzPjxwZXJpb2RpY2FsPjxmdWxsLXRp
-dGxlPlBlZXJKPC9mdWxsLXRpdGxlPjxhYmJyLTE+UGVlcko8L2FiYnItMT48L3BlcmlvZGljYWw+
-PGFsdC1wZXJpb2RpY2FsPjxmdWxsLXRpdGxlPlBlZXJKPC9mdWxsLXRpdGxlPjxhYmJyLTE+UGVl
-cko8L2FiYnItMT48L2FsdC1wZXJpb2RpY2FsPjxwYWdlcz5lMTkzNTwvcGFnZXM+PHZvbHVtZT40
-PC92b2x1bWU+PGtleXdvcmRzPjxrZXl3b3JkPnAtdmFsdWVzPC9rZXl3b3JkPjxrZXl3b3JkPk5I
-U1Q8L2tleXdvcmQ+PGtleXdvcmQ+UVJQPC9rZXl3b3JkPjxrZXl3b3JkPkNhbGlwZXIgdGVzdDwv
-a2V5d29yZD48a2V5d29yZD5EYXRhIHBlZWtpbmc8L2tleXdvcmQ+PC9rZXl3b3Jkcz48ZGF0ZXM+
-PHllYXI+MjAxNjwveWVhcj48cHViLWRhdGVzPjxkYXRlPjIwMTYvMDQvMTE8L2RhdGU+PC9wdWIt
-ZGF0ZXM+PC9kYXRlcz48aXNibj4yMTY3LTgzNTk8L2lzYm4+PHVybHM+PHJlbGF0ZWQtdXJscz48
-dXJsPmh0dHBzOi8vZG9pLm9yZy8xMC43NzE3L3BlZXJqLjE5MzU8L3VybD48L3JlbGF0ZWQtdXJs
-cz48L3VybHM+PGVsZWN0cm9uaWMtcmVzb3VyY2UtbnVtPjEwLjc3MTcvcGVlcmouMTkzNTwvZWxl
-Y3Ryb25pYy1yZXNvdXJjZS1udW0+PC9yZWNvcmQ+PC9DaXRlPjwvRW5kTm90ZT5=
-</w:fldData>
-        </w:fldChar>
+        <w:t>with an estimated 92% of papers reporting a significant finding</w:t>
       </w:r>
       <w:r>
         <w:rPr>
           <w:rFonts w:cstheme="minorHAnsi"/>
         </w:rPr>
-        <w:instrText xml:space="preserve"> ADDIN EN.CITE </w:instrText>
+        <w:t xml:space="preserve"> </w:t>
       </w:r>
       <w:r>
         <w:rPr>
           <w:rFonts w:cstheme="minorHAnsi"/>
         </w:rPr>
-        <w:fldChar w:fldCharType="begin">
-          <w:fldData xml:space="preserve">PEVuZE5vdGU+PENpdGU+PEF1dGhvcj5GYW5lbGxpPC9BdXRob3I+PFllYXI+MjAxMjwvWWVhcj48
-UmVjTnVtPjIyMzwvUmVjTnVtPjxQcmVmaXg+ZXN0aW1hdGVzIHJhbmdlIGZyb20gNzUlIHRvIG92
-ZXIgOTAlYDsgPC9QcmVmaXg+PERpc3BsYXlUZXh0Pihlc3RpbWF0ZXMgcmFuZ2UgZnJvbSA3NSUg
-dG8gb3ZlciA5MCU7IEZhbmVsbGksIDIwMTA7IEZhbmVsbGksIDIwMTI7IEhhcnRnZXJpbmssIHZh
-biBBZXJ0LCBOdWlqdGVuLCBXaWNoZXJ0cywgJmFtcDsgdmFuIEFzc2VuLCAyMDE2KTwvRGlzcGxh
-eVRleHQ+PHJlY29yZD48cmVjLW51bWJlcj4yMjM8L3JlYy1udW1iZXI+PGZvcmVpZ24ta2V5cz48
-a2V5IGFwcD0iRU4iIGRiLWlkPSI5eHJhZnc1c3g5NWR2cmU5dzVocGV2ZDg5Znp3dHdyOXR3c3ci
-IHRpbWVzdGFtcD0iMTUwMTA1MjY2MiI+MjIzPC9rZXk+PC9mb3JlaWduLWtleXM+PHJlZi10eXBl
-IG5hbWU9IkpvdXJuYWwgQXJ0aWNsZSI+MTc8L3JlZi10eXBlPjxjb250cmlidXRvcnM+PGF1dGhv
-cnM+PGF1dGhvcj5GYW5lbGxpLCBEYW5pZWxlPC9hdXRob3I+PC9hdXRob3JzPjwvY29udHJpYnV0
-b3JzPjx0aXRsZXM+PHRpdGxlPk5lZ2F0aXZlIHJlc3VsdHMgYXJlIGRpc2FwcGVhcmluZyBmcm9t
-IG1vc3QgZGlzY2lwbGluZXMgYW5kIGNvdW50cmllczwvdGl0bGU+PHNlY29uZGFyeS10aXRsZT5T
-Y2llbnRvbWV0cmljczwvc2Vjb25kYXJ5LXRpdGxlPjwvdGl0bGVzPjxwZXJpb2RpY2FsPjxmdWxs
-LXRpdGxlPlNjaWVudG9tZXRyaWNzPC9mdWxsLXRpdGxlPjwvcGVyaW9kaWNhbD48cGFnZXM+ODkx
-LTkwNDwvcGFnZXM+PHZvbHVtZT45MDwvdm9sdW1lPjxudW1iZXI+MzwvbnVtYmVyPjxkYXRlcz48
-eWVhcj4yMDEyPC95ZWFyPjxwdWItZGF0ZXM+PGRhdGU+MjAxMi8wMy8wMTwvZGF0ZT48L3B1Yi1k
-YXRlcz48L2RhdGVzPjxpc2JuPjE1ODgtMjg2MTwvaXNibj48dXJscz48cmVsYXRlZC11cmxzPjx1
-cmw+aHR0cHM6Ly9kb2kub3JnLzEwLjEwMDcvczExMTkyLTAxMS0wNDk0LTc8L3VybD48L3JlbGF0
-ZWQtdXJscz48L3VybHM+PGVsZWN0cm9uaWMtcmVzb3VyY2UtbnVtPjEwLjEwMDcvczExMTkyLTAx
-MS0wNDk0LTc8L2VsZWN0cm9uaWMtcmVzb3VyY2UtbnVtPjwvcmVjb3JkPjwvQ2l0ZT48Q2l0ZT48
-QXV0aG9yPkZhbmVsbGk8L0F1dGhvcj48WWVhcj4yMDEwPC9ZZWFyPjxSZWNOdW0+MjIyPC9SZWNO
-dW0+PHJlY29yZD48cmVjLW51bWJlcj4yMjI8L3JlYy1udW1iZXI+PGZvcmVpZ24ta2V5cz48a2V5
-IGFwcD0iRU4iIGRiLWlkPSI5eHJhZnc1c3g5NWR2cmU5dzVocGV2ZDg5Znp3dHdyOXR3c3ciIHRp
-bWVzdGFtcD0iMTUwMTA1MjQ3MCI+MjIyPC9rZXk+PC9mb3JlaWduLWtleXM+PHJlZi10eXBlIG5h
-bWU9IkpvdXJuYWwgQXJ0aWNsZSI+MTc8L3JlZi10eXBlPjxjb250cmlidXRvcnM+PGF1dGhvcnM+
-PGF1dGhvcj5GYW5lbGxpLCBEYW5pZWxlPC9hdXRob3I+PC9hdXRob3JzPjwvY29udHJpYnV0b3Jz
-Pjx0aXRsZXM+PHRpdGxlPuKAnFBvc2l0aXZl4oCdIFJlc3VsdHMgSW5jcmVhc2UgRG93biB0aGUg
-SGllcmFyY2h5IG9mIHRoZSBTY2llbmNlczwvdGl0bGU+PHNlY29uZGFyeS10aXRsZT5QTE9TIE9O
-RTwvc2Vjb25kYXJ5LXRpdGxlPjwvdGl0bGVzPjxwZXJpb2RpY2FsPjxmdWxsLXRpdGxlPlBMT1Mg
-T05FPC9mdWxsLXRpdGxlPjwvcGVyaW9kaWNhbD48cGFnZXM+ZTEwMDY4PC9wYWdlcz48dm9sdW1l
-PjU8L3ZvbHVtZT48bnVtYmVyPjQ8L251bWJlcj48ZGF0ZXM+PHllYXI+MjAxMDwveWVhcj48L2Rh
-dGVzPjxwdWJsaXNoZXI+UHVibGljIExpYnJhcnkgb2YgU2NpZW5jZTwvcHVibGlzaGVyPjx1cmxz
-PjxyZWxhdGVkLXVybHM+PHVybD5odHRwczovL2RvaS5vcmcvMTAuMTM3MS9qb3VybmFsLnBvbmUu
-MDAxMDA2ODwvdXJsPjwvcmVsYXRlZC11cmxzPjwvdXJscz48ZWxlY3Ryb25pYy1yZXNvdXJjZS1u
-dW0+MTAuMTM3MS9qb3VybmFsLnBvbmUuMDAxMDA2ODwvZWxlY3Ryb25pYy1yZXNvdXJjZS1udW0+
-PC9yZWNvcmQ+PC9DaXRlPjxDaXRlPjxBdXRob3I+SGFydGdlcmluazwvQXV0aG9yPjxZZWFyPjIw
-MTY8L1llYXI+PFJlY051bT4xNjA8L1JlY051bT48cmVjb3JkPjxyZWMtbnVtYmVyPjE2MDwvcmVj
-LW51bWJlcj48Zm9yZWlnbi1rZXlzPjxrZXkgYXBwPSJFTiIgZGItaWQ9Ijl4cmFmdzVzeDk1ZHZy
-ZTl3NWhwZXZkODlmend0d3I5dHdzdyIgdGltZXN0YW1wPSIxNDk5OTMxNzM3Ij4xNjA8L2tleT48
-L2ZvcmVpZ24ta2V5cz48cmVmLXR5cGUgbmFtZT0iSm91cm5hbCBBcnRpY2xlIj4xNzwvcmVmLXR5
-cGU+PGNvbnRyaWJ1dG9ycz48YXV0aG9ycz48YXV0aG9yPkhhcnRnZXJpbmssIENocmlzIEguIEou
-PC9hdXRob3I+PGF1dGhvcj52YW4gQWVydCwgUm9iYmllIEMuIE0uPC9hdXRob3I+PGF1dGhvcj5O
-dWlqdGVuLCBNaWNow6hsZSBCLjwvYXV0aG9yPjxhdXRob3I+V2ljaGVydHMsIEplbHRlIE0uPC9h
-dXRob3I+PGF1dGhvcj52YW4gQXNzZW4sIE1hcmNlbCBBLiBMLiBNLjwvYXV0aG9yPjwvYXV0aG9y
-cz48c2Vjb25kYXJ5LWF1dGhvcnM+PGF1dGhvcj5QaW50aWxpZSwgTWVsYW5pYTwvYXV0aG9yPjwv
-c2Vjb25kYXJ5LWF1dGhvcnM+PC9jb250cmlidXRvcnM+PHRpdGxlcz48dGl0bGU+RGlzdHJpYnV0
-aW9ucyBvZiBwLXZhbHVlcyBzbWFsbGVyIHRoYW4gLjA1IGluIHBzeWNob2xvZ3k6IHdoYXQgaXMg
-Z29pbmcgb24/PC90aXRsZT48c2Vjb25kYXJ5LXRpdGxlPlBlZXJKPC9zZWNvbmRhcnktdGl0bGU+
-PGFsdC10aXRsZT5QZWVySjwvYWx0LXRpdGxlPjwvdGl0bGVzPjxwZXJpb2RpY2FsPjxmdWxsLXRp
-dGxlPlBlZXJKPC9mdWxsLXRpdGxlPjxhYmJyLTE+UGVlcko8L2FiYnItMT48L3BlcmlvZGljYWw+
-PGFsdC1wZXJpb2RpY2FsPjxmdWxsLXRpdGxlPlBlZXJKPC9mdWxsLXRpdGxlPjxhYmJyLTE+UGVl
-cko8L2FiYnItMT48L2FsdC1wZXJpb2RpY2FsPjxwYWdlcz5lMTkzNTwvcGFnZXM+PHZvbHVtZT40
-PC92b2x1bWU+PGtleXdvcmRzPjxrZXl3b3JkPnAtdmFsdWVzPC9rZXl3b3JkPjxrZXl3b3JkPk5I
-U1Q8L2tleXdvcmQ+PGtleXdvcmQ+UVJQPC9rZXl3b3JkPjxrZXl3b3JkPkNhbGlwZXIgdGVzdDwv
-a2V5d29yZD48a2V5d29yZD5EYXRhIHBlZWtpbmc8L2tleXdvcmQ+PC9rZXl3b3Jkcz48ZGF0ZXM+
-PHllYXI+MjAxNjwveWVhcj48cHViLWRhdGVzPjxkYXRlPjIwMTYvMDQvMTE8L2RhdGU+PC9wdWIt
-ZGF0ZXM+PC9kYXRlcz48aXNibj4yMTY3LTgzNTk8L2lzYm4+PHVybHM+PHJlbGF0ZWQtdXJscz48
-dXJsPmh0dHBzOi8vZG9pLm9yZy8xMC43NzE3L3BlZXJqLjE5MzU8L3VybD48L3JlbGF0ZWQtdXJs
-cz48L3VybHM+PGVsZWN0cm9uaWMtcmVzb3VyY2UtbnVtPjEwLjc3MTcvcGVlcmouMTkzNTwvZWxl
-Y3Ryb25pYy1yZXNvdXJjZS1udW0+PC9yZWNvcmQ+PC9DaXRlPjwvRW5kTm90ZT5=
-</w:fldData>
-        </w:fldChar>
+        <w:fldChar w:fldCharType="begin"/>
       </w:r>
       <w:r>
         <w:rPr>
           <w:rFonts w:cstheme="minorHAnsi"/>
         </w:rPr>
-        <w:instrText xml:space="preserve"> ADDIN EN.CITE.DATA </w:instrText>
-      </w:r>
-      <w:r>
-        <w:rPr>
-          <w:rFonts w:cstheme="minorHAnsi"/>
-        </w:rPr>
-      </w:r>
-      <w:r>
-        <w:rPr>
-          <w:rFonts w:cstheme="minorHAnsi"/>
-        </w:rPr>
-        <w:fldChar w:fldCharType="end"/>
-      </w:r>
-      <w:r>
-        <w:rPr>
-          <w:rFonts w:cstheme="minorHAnsi"/>
-        </w:rPr>
+        <w:instrText xml:space="preserve"> ADDIN EN.CITE &lt;EndNote&gt;&lt;Cite&gt;&lt;Author&gt;Fanelli&lt;/Author&gt;&lt;Year&gt;2012&lt;/Year&gt;&lt;RecNum&gt;223&lt;/RecNum&gt;&lt;DisplayText&gt;(Fanelli, 2012)&lt;/DisplayText&gt;&lt;record&gt;&lt;rec-number&gt;223&lt;/rec-number&gt;&lt;foreign-keys&gt;&lt;key app="EN" db-id="9xrafw5sx95dvre9w5hpevd89fzwtwr9twsw" timestamp="1501052662"&gt;223&lt;/key&gt;&lt;/foreign-keys&gt;&lt;ref-type name="Journal Article"&gt;17&lt;/ref-type&gt;&lt;contributors&gt;&lt;authors&gt;&lt;author&gt;Fanelli, Daniele&lt;/author&gt;&lt;/authors&gt;&lt;/contributors&gt;&lt;titles&gt;&lt;title&gt;Negative results are disappearing from most disciplines and countries&lt;/title&gt;&lt;secondary-title&gt;Scientometrics&lt;/secondary-title&gt;&lt;/titles&gt;&lt;periodical&gt;&lt;full-title&gt;Scientometrics&lt;/full-title&gt;&lt;/periodical&gt;&lt;pages&gt;891-904&lt;/pages&gt;&lt;volume&gt;90&lt;/volume&gt;&lt;number&gt;3&lt;/number&gt;&lt;dates&gt;&lt;year&gt;2012&lt;/year&gt;&lt;pub-dates&gt;&lt;date&gt;2012/03/01&lt;/date&gt;&lt;/pub-dates&gt;&lt;/dates&gt;&lt;isbn&gt;1588-2861&lt;/isbn&gt;&lt;urls&gt;&lt;related-urls&gt;&lt;url&gt;https://doi.org/10.1007/s11192-011-0494-7&lt;/url&gt;&lt;/related-urls&gt;&lt;/urls&gt;&lt;electronic-resource-num&gt;10.1007/s11192-011-0494-7&lt;/electronic-resource-num&gt;&lt;/record&gt;&lt;/Cite&gt;&lt;/EndNote&gt;</w:instrText>
       </w:r>
       <w:r>
         <w:rPr>
@@ -3023,7 +2881,50 @@
           <w:rFonts w:cstheme="minorHAnsi"/>
           <w:noProof/>
         </w:rPr>
-        <w:t>(estimates range from 75% to over 90%; Fanelli, 2010; Fanelli, 2012; Hartgerink, van Aert, Nuijten, Wicherts, &amp; van Assen, 2016)</w:t>
+        <w:t>(Fanelli, 2012)</w:t>
+      </w:r>
+      <w:r>
+        <w:rPr>
+          <w:rFonts w:cstheme="minorHAnsi"/>
+        </w:rPr>
+        <w:fldChar w:fldCharType="end"/>
+      </w:r>
+      <w:r>
+        <w:rPr>
+          <w:rFonts w:cstheme="minorHAnsi"/>
+        </w:rPr>
+        <w:t xml:space="preserve"> and around 75% of reported p values being below .05</w:t>
+      </w:r>
+      <w:r>
+        <w:rPr>
+          <w:rFonts w:cstheme="minorHAnsi"/>
+        </w:rPr>
+        <w:t xml:space="preserve"> </w:t>
+      </w:r>
+      <w:r>
+        <w:rPr>
+          <w:rFonts w:cstheme="minorHAnsi"/>
+        </w:rPr>
+        <w:fldChar w:fldCharType="begin"/>
+      </w:r>
+      <w:r>
+        <w:rPr>
+          <w:rFonts w:cstheme="minorHAnsi"/>
+        </w:rPr>
+        <w:instrText xml:space="preserve"> ADDIN EN.CITE &lt;EndNote&gt;&lt;Cite&gt;&lt;Author&gt;Hartgerink&lt;/Author&gt;&lt;Year&gt;2016&lt;/Year&gt;&lt;RecNum&gt;160&lt;/RecNum&gt;&lt;DisplayText&gt;(Hartgerink, van Aert, Nuijten, Wicherts, &amp;amp; van Assen, 2016)&lt;/DisplayText&gt;&lt;record&gt;&lt;rec-number&gt;160&lt;/rec-number&gt;&lt;foreign-keys&gt;&lt;key app="EN" db-id="9xrafw5sx95dvre9w5hpevd89fzwtwr9twsw" timestamp="1499931737"&gt;160&lt;/key&gt;&lt;/foreign-keys&gt;&lt;ref-type name="Journal Article"&gt;17&lt;/ref-type&gt;&lt;contributors&gt;&lt;authors&gt;&lt;author&gt;Hartgerink, Chris H. J.&lt;/author&gt;&lt;author&gt;van Aert, Robbie C. M.&lt;/author&gt;&lt;author&gt;Nuijten, Michèle B.&lt;/author&gt;&lt;author&gt;Wicherts, Jelte M.&lt;/author&gt;&lt;author&gt;van Assen, Marcel A. L. M.&lt;/author&gt;&lt;/authors&gt;&lt;secondary-authors&gt;&lt;author&gt;Pintilie, Melania&lt;/author&gt;&lt;/secondary-authors&gt;&lt;/contributors&gt;&lt;titles&gt;&lt;title&gt;Distributions of p-values smaller than .05 in psychology: what is going on?&lt;/title&gt;&lt;secondary-title&gt;PeerJ&lt;/secondary-title&gt;&lt;alt-title&gt;PeerJ&lt;/alt-title&gt;&lt;/titles&gt;&lt;periodical&gt;&lt;full-title&gt;PeerJ&lt;/full-title&gt;&lt;abbr-1&gt;PeerJ&lt;/abbr-1&gt;&lt;/periodical&gt;&lt;alt-periodical&gt;&lt;full-title&gt;PeerJ&lt;/full-title&gt;&lt;abbr-1&gt;PeerJ&lt;/abbr-1&gt;&lt;/alt-periodical&gt;&lt;pages&gt;e1935&lt;/pages&gt;&lt;volume&gt;4&lt;/volume&gt;&lt;keywords&gt;&lt;keyword&gt;p-values&lt;/keyword&gt;&lt;keyword&gt;NHST&lt;/keyword&gt;&lt;keyword&gt;QRP&lt;/keyword&gt;&lt;keyword&gt;Caliper test&lt;/keyword&gt;&lt;keyword&gt;Data peeking&lt;/keyword&gt;&lt;/keywords&gt;&lt;dates&gt;&lt;year&gt;2016&lt;/year&gt;&lt;pub-dates&gt;&lt;date&gt;2016/04/11&lt;/date&gt;&lt;/pub-dates&gt;&lt;/dates&gt;&lt;isbn&gt;2167-8359&lt;/isbn&gt;&lt;urls&gt;&lt;related-urls&gt;&lt;url&gt;https://doi.org/10.7717/peerj.1935&lt;/url&gt;&lt;/related-urls&gt;&lt;/urls&gt;&lt;electronic-resource-num&gt;10.7717/peerj.1935&lt;/electronic-resource-num&gt;&lt;/record&gt;&lt;/Cite&gt;&lt;/EndNote&gt;</w:instrText>
+      </w:r>
+      <w:r>
+        <w:rPr>
+          <w:rFonts w:cstheme="minorHAnsi"/>
+        </w:rPr>
+        <w:fldChar w:fldCharType="separate"/>
+      </w:r>
+      <w:r>
+        <w:rPr>
+          <w:rFonts w:cstheme="minorHAnsi"/>
+          <w:noProof/>
+        </w:rPr>
+        <w:t>(Hartgerink, van Aert, Nuijten, Wicherts, &amp; van Assen, 2016)</w:t>
       </w:r>
       <w:r>
         <w:rPr>
@@ -3718,7 +3619,7 @@
           <w:rFonts w:cstheme="minorHAnsi"/>
         </w:rPr>
       </w:pPr>
-      <w:bookmarkStart w:id="3" w:name="_Hlk529545420"/>
+      <w:bookmarkStart w:id="2" w:name="_Hlk529545420"/>
       <w:r>
         <w:rPr>
           <w:rFonts w:cstheme="minorHAnsi"/>
@@ -3786,7 +3687,7 @@
         </w:rPr>
         <w:t xml:space="preserve"> </w:t>
       </w:r>
-      <w:bookmarkEnd w:id="3"/>
+      <w:bookmarkEnd w:id="2"/>
       <w:r>
         <w:rPr>
           <w:rFonts w:cstheme="minorHAnsi"/>
@@ -4039,7 +3940,13 @@
         <w:rPr>
           <w:rFonts w:cstheme="minorHAnsi"/>
         </w:rPr>
-        <w:t>,), and this literature could reasonably be expected to be less biased than others in that they only sampled studies for which enough papers had been published to perform a meta-analysis</w:t>
+        <w:t>)</w:t>
+      </w:r>
+      <w:r>
+        <w:rPr>
+          <w:rFonts w:cstheme="minorHAnsi"/>
+        </w:rPr>
+        <w:t>, and this literature could reasonably be expected to be less biased than others in that they only sampled studies for which enough papers had been published to perform a meta-analysis</w:t>
       </w:r>
       <w:r>
         <w:rPr>
@@ -4121,8 +4028,8 @@
           <w:lang w:val="en-US"/>
         </w:rPr>
       </w:pPr>
-      <w:bookmarkStart w:id="4" w:name="data-extraction"/>
-      <w:bookmarkEnd w:id="4"/>
+      <w:bookmarkStart w:id="3" w:name="data-extraction"/>
+      <w:bookmarkEnd w:id="3"/>
       <w:r>
         <w:rPr>
           <w:rFonts w:eastAsia="Times New Roman" w:cstheme="minorHAnsi"/>
@@ -4323,8 +4230,8 @@
           <w:lang w:val="en-US"/>
         </w:rPr>
       </w:pPr>
-      <w:bookmarkStart w:id="5" w:name="extraction-details"/>
-      <w:bookmarkEnd w:id="5"/>
+      <w:bookmarkStart w:id="4" w:name="extraction-details"/>
+      <w:bookmarkEnd w:id="4"/>
       <w:r>
         <w:rPr>
           <w:rFonts w:eastAsia="Times New Roman" w:cstheme="minorHAnsi"/>
@@ -4666,8 +4573,8 @@
           <w:lang w:val="en-US"/>
         </w:rPr>
       </w:pPr>
-      <w:bookmarkStart w:id="6" w:name="analysis"/>
-      <w:bookmarkEnd w:id="6"/>
+      <w:bookmarkStart w:id="5" w:name="analysis"/>
+      <w:bookmarkEnd w:id="5"/>
       <w:r>
         <w:rPr>
           <w:rFonts w:eastAsia="Times New Roman" w:cstheme="minorHAnsi"/>
@@ -4985,8 +4892,8 @@
           <w:lang w:val="en-US"/>
         </w:rPr>
       </w:pPr>
-      <w:bookmarkStart w:id="7" w:name="multilevel-meta-analysis"/>
-      <w:bookmarkEnd w:id="7"/>
+      <w:bookmarkStart w:id="6" w:name="multilevel-meta-analysis"/>
+      <w:bookmarkEnd w:id="6"/>
       <w:r>
         <w:rPr>
           <w:rFonts w:eastAsia="Times New Roman" w:cstheme="minorHAnsi"/>
@@ -5438,8 +5345,8 @@
           <w:lang w:val="en-US"/>
         </w:rPr>
       </w:pPr>
-      <w:bookmarkStart w:id="8" w:name="leave-one-out-cross-validation"/>
-      <w:bookmarkEnd w:id="8"/>
+      <w:bookmarkStart w:id="7" w:name="leave-one-out-cross-validation"/>
+      <w:bookmarkEnd w:id="7"/>
       <w:r>
         <w:rPr>
           <w:rFonts w:eastAsia="Times New Roman" w:cstheme="minorHAnsi"/>
@@ -5503,8 +5410,8 @@
         </w:rPr>
         <w:t xml:space="preserve"> estimate quintiles for each model from the leave on out cross validation on the study and project levels. None of these changes would lead to substantially different conclusions being drawn from the model output.</w:t>
       </w:r>
-      <w:bookmarkStart w:id="9" w:name="accounting-for-null-effects"/>
-      <w:bookmarkEnd w:id="9"/>
+      <w:bookmarkStart w:id="8" w:name="accounting-for-null-effects"/>
+      <w:bookmarkEnd w:id="8"/>
     </w:p>
     <w:p>
       <w:pPr>
@@ -5642,8 +5549,8 @@
           <w:lang w:val="en-US"/>
         </w:rPr>
       </w:pPr>
-      <w:bookmarkStart w:id="10" w:name="exclusion-rules"/>
-      <w:bookmarkEnd w:id="10"/>
+      <w:bookmarkStart w:id="9" w:name="exclusion-rules"/>
+      <w:bookmarkEnd w:id="9"/>
       <w:r>
         <w:rPr>
           <w:rFonts w:eastAsia="Times New Roman" w:cstheme="minorHAnsi"/>
@@ -5702,8 +5609,8 @@
           <w:lang w:val="en-US"/>
         </w:rPr>
       </w:pPr>
-      <w:bookmarkStart w:id="11" w:name="statistical-significance-of-the-replicat"/>
-      <w:bookmarkEnd w:id="11"/>
+      <w:bookmarkStart w:id="10" w:name="statistical-significance-of-the-replicat"/>
+      <w:bookmarkEnd w:id="10"/>
       <w:r>
         <w:rPr>
           <w:rFonts w:eastAsia="Times New Roman" w:cstheme="minorHAnsi"/>
@@ -5805,8 +5712,8 @@
           <w:lang w:val="en-US"/>
         </w:rPr>
       </w:pPr>
-      <w:bookmarkStart w:id="12" w:name="equivalence-tests"/>
-      <w:bookmarkEnd w:id="12"/>
+      <w:bookmarkStart w:id="11" w:name="equivalence-tests"/>
+      <w:bookmarkEnd w:id="11"/>
       <w:r>
         <w:rPr>
           <w:rFonts w:eastAsia="Times New Roman" w:cstheme="minorHAnsi"/>
@@ -6275,8 +6182,8 @@
           <w:lang w:val="en-US"/>
         </w:rPr>
       </w:pPr>
-      <w:bookmarkStart w:id="13" w:name="approximate-bayes-factors"/>
-      <w:bookmarkEnd w:id="13"/>
+      <w:bookmarkStart w:id="12" w:name="approximate-bayes-factors"/>
+      <w:bookmarkEnd w:id="12"/>
       <w:r>
         <w:rPr>
           <w:rFonts w:eastAsia="Times New Roman" w:cstheme="minorHAnsi"/>
@@ -7400,8 +7307,8 @@
           <w:lang w:val="en-US"/>
         </w:rPr>
       </w:pPr>
-      <w:bookmarkStart w:id="14" w:name="simulations-to-assess-exclusion-criteria"/>
-      <w:bookmarkEnd w:id="14"/>
+      <w:bookmarkStart w:id="13" w:name="simulations-to-assess-exclusion-criteria"/>
+      <w:bookmarkEnd w:id="13"/>
       <w:r>
         <w:rPr>
           <w:rFonts w:eastAsia="Times New Roman" w:cstheme="minorHAnsi"/>
@@ -7483,8 +7390,8 @@
           <w:lang w:val="en-US"/>
         </w:rPr>
       </w:pPr>
-      <w:bookmarkStart w:id="15" w:name="bayesian-mixture-model"/>
-      <w:bookmarkEnd w:id="15"/>
+      <w:bookmarkStart w:id="14" w:name="bayesian-mixture-model"/>
+      <w:bookmarkEnd w:id="14"/>
       <w:r>
         <w:rPr>
           <w:rFonts w:eastAsia="Times New Roman" w:cstheme="minorHAnsi"/>
@@ -7887,8 +7794,8 @@
           <w:lang w:val="en-US"/>
         </w:rPr>
       </w:pPr>
-      <w:bookmarkStart w:id="16" w:name="results"/>
-      <w:bookmarkEnd w:id="16"/>
+      <w:bookmarkStart w:id="15" w:name="results"/>
+      <w:bookmarkEnd w:id="15"/>
       <w:r>
         <w:rPr>
           <w:rFonts w:eastAsia="Times New Roman" w:cstheme="minorHAnsi"/>
@@ -7918,8 +7825,8 @@
           <w:lang w:val="en-US"/>
         </w:rPr>
       </w:pPr>
-      <w:bookmarkStart w:id="17" w:name="raw-decreases-in-effect-sizes"/>
-      <w:bookmarkEnd w:id="17"/>
+      <w:bookmarkStart w:id="16" w:name="raw-decreases-in-effect-sizes"/>
+      <w:bookmarkEnd w:id="16"/>
       <w:r>
         <w:rPr>
           <w:rFonts w:eastAsia="Times New Roman" w:cstheme="minorHAnsi"/>
@@ -8188,8 +8095,8 @@
           <w:lang w:val="en-US"/>
         </w:rPr>
       </w:pPr>
-      <w:bookmarkStart w:id="18" w:name="excluding-null-results"/>
-      <w:bookmarkEnd w:id="18"/>
+      <w:bookmarkStart w:id="17" w:name="excluding-null-results"/>
+      <w:bookmarkEnd w:id="17"/>
       <w:r>
         <w:rPr>
           <w:rFonts w:eastAsia="Times New Roman" w:cstheme="minorHAnsi"/>
@@ -12269,8 +12176,8 @@
           <w:docGrid w:linePitch="360"/>
         </w:sectPr>
       </w:pPr>
-      <w:bookmarkStart w:id="19" w:name="multilevel-model"/>
-      <w:bookmarkEnd w:id="19"/>
+      <w:bookmarkStart w:id="18" w:name="multilevel-model"/>
+      <w:bookmarkEnd w:id="18"/>
     </w:p>
     <w:p>
       <w:pPr>
@@ -14724,8 +14631,8 @@
           <w:lang w:val="en-US"/>
         </w:rPr>
       </w:pPr>
-      <w:bookmarkStart w:id="20" w:name="table-all-model-output"/>
-      <w:bookmarkEnd w:id="20"/>
+      <w:bookmarkStart w:id="19" w:name="table-all-model-output"/>
+      <w:bookmarkEnd w:id="19"/>
       <w:r>
         <w:rPr>
           <w:rFonts w:eastAsia="Times New Roman" w:cstheme="minorHAnsi"/>
@@ -17060,8 +16967,8 @@
           <w:lang w:val="en-US"/>
         </w:rPr>
       </w:pPr>
-      <w:bookmarkStart w:id="21" w:name="including-replication-p-values-as-a-mode"/>
-      <w:bookmarkEnd w:id="21"/>
+      <w:bookmarkStart w:id="20" w:name="including-replication-p-values-as-a-mode"/>
+      <w:bookmarkEnd w:id="20"/>
       <w:r>
         <w:rPr>
           <w:rFonts w:eastAsia="Times New Roman" w:cstheme="minorHAnsi"/>
@@ -18113,8 +18020,8 @@
           <w:lang w:val="en-US"/>
         </w:rPr>
       </w:pPr>
-      <w:bookmarkStart w:id="22" w:name="mixture-model-results"/>
-      <w:bookmarkEnd w:id="22"/>
+      <w:bookmarkStart w:id="21" w:name="mixture-model-results"/>
+      <w:bookmarkEnd w:id="21"/>
       <w:r>
         <w:rPr>
           <w:rFonts w:eastAsia="Times New Roman" w:cstheme="minorHAnsi"/>
@@ -18286,8 +18193,8 @@
           <w:lang w:val="en-US"/>
         </w:rPr>
       </w:pPr>
-      <w:bookmarkStart w:id="23" w:name="figure-mixture-model."/>
-      <w:bookmarkEnd w:id="23"/>
+      <w:bookmarkStart w:id="22" w:name="figure-mixture-model."/>
+      <w:bookmarkEnd w:id="22"/>
       <w:r>
         <w:rPr>
           <w:rFonts w:eastAsia="Times New Roman" w:cstheme="minorHAnsi"/>
@@ -18356,8 +18263,8 @@
           <w:lang w:val="en-US"/>
         </w:rPr>
       </w:pPr>
-      <w:bookmarkStart w:id="24" w:name="discussion"/>
-      <w:bookmarkEnd w:id="24"/>
+      <w:bookmarkStart w:id="23" w:name="discussion"/>
+      <w:bookmarkEnd w:id="23"/>
       <w:r>
         <w:rPr>
           <w:rFonts w:eastAsia="Times New Roman" w:cstheme="minorHAnsi"/>
@@ -18612,8 +18519,8 @@
           <w:lang w:val="en-US"/>
         </w:rPr>
       </w:pPr>
-      <w:bookmarkStart w:id="25" w:name="limitiations-and-future-directions"/>
-      <w:bookmarkEnd w:id="25"/>
+      <w:bookmarkStart w:id="24" w:name="limitiations-and-future-directions"/>
+      <w:bookmarkEnd w:id="24"/>
       <w:r>
         <w:rPr>
           <w:rFonts w:eastAsia="Times New Roman" w:cstheme="minorHAnsi"/>
@@ -18822,8 +18729,8 @@
           <w:lang w:val="en-US"/>
         </w:rPr>
       </w:pPr>
-      <w:bookmarkStart w:id="26" w:name="conclusion"/>
-      <w:bookmarkEnd w:id="26"/>
+      <w:bookmarkStart w:id="25" w:name="conclusion"/>
+      <w:bookmarkEnd w:id="25"/>
       <w:r>
         <w:rPr>
           <w:rFonts w:eastAsia="Times New Roman" w:cstheme="minorHAnsi"/>
@@ -19499,16 +19406,16 @@
         <w:ind w:left="720" w:hanging="720"/>
       </w:pPr>
       <w:r>
-        <w:t xml:space="preserve">Fanelli, D. (2010). “Positive” Results Increase Down the Hierarchy of the Sciences. </w:t>
+        <w:t xml:space="preserve">Fanelli, D. (2012). Negative results are disappearing from most disciplines and countries. </w:t>
       </w:r>
       <w:r>
         <w:rPr>
           <w:i/>
         </w:rPr>
-        <w:t>PLOS ONE, 5</w:t>
-      </w:r>
-      <w:r>
-        <w:t>(4), e10068. doi:10.1371/journal.pone.0010068</w:t>
+        <w:t>Scientometrics, 90</w:t>
+      </w:r>
+      <w:r>
+        <w:t>(3), 891-904. doi:10.1007/s11192-011-0494-7</w:t>
       </w:r>
     </w:p>
     <w:p>
@@ -19518,16 +19425,16 @@
         <w:ind w:left="720" w:hanging="720"/>
       </w:pPr>
       <w:r>
-        <w:t xml:space="preserve">Fanelli, D. (2012). Negative results are disappearing from most disciplines and countries. </w:t>
+        <w:t xml:space="preserve">Fiedler, K., &amp; Schwarz, N. (2015). Questionable Research Practices Revisited. </w:t>
       </w:r>
       <w:r>
         <w:rPr>
           <w:i/>
         </w:rPr>
-        <w:t>Scientometrics, 90</w:t>
-      </w:r>
-      <w:r>
-        <w:t>(3), 891-904. doi:10.1007/s11192-011-0494-7</w:t>
+        <w:t>Social Psychological and Personality Science, 7</w:t>
+      </w:r>
+      <w:r>
+        <w:t>(1), 45-52. doi:10.1177/1948550615612150</w:t>
       </w:r>
     </w:p>
     <w:p>
@@ -19537,16 +19444,16 @@
         <w:ind w:left="720" w:hanging="720"/>
       </w:pPr>
       <w:r>
-        <w:t xml:space="preserve">Fiedler, K., &amp; Schwarz, N. (2015). Questionable Research Practices Revisited. </w:t>
+        <w:t xml:space="preserve">Hartgerink, C. H. J., van Aert, R. C. M., Nuijten, M. B., Wicherts, J. M., &amp; van Assen, M. A. L. M. (2016). Distributions of p-values smaller than .05 in psychology: what is going on? </w:t>
       </w:r>
       <w:r>
         <w:rPr>
           <w:i/>
         </w:rPr>
-        <w:t>Social Psychological and Personality Science, 7</w:t>
-      </w:r>
-      <w:r>
-        <w:t>(1), 45-52. doi:10.1177/1948550615612150</w:t>
+        <w:t>PeerJ, 4</w:t>
+      </w:r>
+      <w:r>
+        <w:t>, e1935. doi:10.7717/peerj.1935</w:t>
       </w:r>
     </w:p>
     <w:p>
@@ -19556,16 +19463,16 @@
         <w:ind w:left="720" w:hanging="720"/>
       </w:pPr>
       <w:r>
-        <w:t xml:space="preserve">Hartgerink, C. H. J., van Aert, R. C. M., Nuijten, M. B., Wicherts, J. M., &amp; van Assen, M. A. L. M. (2016). Distributions of p-values smaller than .05 in psychology: what is going on? </w:t>
+        <w:t xml:space="preserve">Hedges, L. V. (1992). Modeling Publication Selection Effects in Meta-Analysis. </w:t>
       </w:r>
       <w:r>
         <w:rPr>
           <w:i/>
         </w:rPr>
-        <w:t>PeerJ, 4</w:t>
-      </w:r>
-      <w:r>
-        <w:t>, e1935. doi:10.7717/peerj.1935</w:t>
+        <w:t>Statistical Science, 7</w:t>
+      </w:r>
+      <w:r>
+        <w:t xml:space="preserve">(2), 246-255. </w:t>
       </w:r>
     </w:p>
     <w:p>
@@ -19575,16 +19482,7 @@
         <w:ind w:left="720" w:hanging="720"/>
       </w:pPr>
       <w:r>
-        <w:t xml:space="preserve">Hedges, L. V. (1992). Modeling Publication Selection Effects in Meta-Analysis. </w:t>
-      </w:r>
-      <w:r>
-        <w:rPr>
-          <w:i/>
-        </w:rPr>
-        <w:t>Statistical Science, 7</w:t>
-      </w:r>
-      <w:r>
-        <w:t xml:space="preserve">(2), 246-255. </w:t>
+        <w:t>Jeﬀreys, H. (1961). Theory of probability, (3rd ed.). Oxford, UK: Oxford University Press.</w:t>
       </w:r>
     </w:p>
     <w:p>
@@ -19594,7 +19492,16 @@
         <w:ind w:left="720" w:hanging="720"/>
       </w:pPr>
       <w:r>
-        <w:t>Jeﬀreys, H. (1961). Theory of probability, (3rd ed.). Oxford, UK: Oxford University Press.</w:t>
+        <w:t xml:space="preserve">John, L. K., Loewenstein, G., &amp; Prelec, D. (2012). Measuring the Prevalence of Questionable Research Practices With Incentives for Truth Telling. </w:t>
+      </w:r>
+      <w:r>
+        <w:rPr>
+          <w:i/>
+        </w:rPr>
+        <w:t>Psychological Science, 23</w:t>
+      </w:r>
+      <w:r>
+        <w:t>(5), 524-532. doi:10.1177/0956797611430953</w:t>
       </w:r>
     </w:p>
     <w:p>
@@ -19604,16 +19511,16 @@
         <w:ind w:left="720" w:hanging="720"/>
       </w:pPr>
       <w:r>
-        <w:t xml:space="preserve">John, L. K., Loewenstein, G., &amp; Prelec, D. (2012). Measuring the Prevalence of Questionable Research Practices With Incentives for Truth Telling. </w:t>
+        <w:t xml:space="preserve">Kerr, N. L. (1998). HARKing: Hypothesizing After the Results are Known. </w:t>
       </w:r>
       <w:r>
         <w:rPr>
           <w:i/>
         </w:rPr>
-        <w:t>Psychological Science, 23</w:t>
-      </w:r>
-      <w:r>
-        <w:t>(5), 524-532. doi:10.1177/0956797611430953</w:t>
+        <w:t>Personality and Social Psychology Review, 2</w:t>
+      </w:r>
+      <w:r>
+        <w:t>(3), 196-217. doi:10.1207/s15327957pspr0203_4</w:t>
       </w:r>
     </w:p>
     <w:p>
@@ -19623,16 +19530,16 @@
         <w:ind w:left="720" w:hanging="720"/>
       </w:pPr>
       <w:r>
-        <w:t xml:space="preserve">Kerr, N. L. (1998). HARKing: Hypothesizing After the Results are Known. </w:t>
+        <w:t xml:space="preserve">Lakens, D. (2014). Performing high-powered studies efficiently with sequential analyses. </w:t>
       </w:r>
       <w:r>
         <w:rPr>
           <w:i/>
         </w:rPr>
-        <w:t>Personality and Social Psychology Review, 2</w:t>
-      </w:r>
-      <w:r>
-        <w:t>(3), 196-217. doi:10.1207/s15327957pspr0203_4</w:t>
+        <w:t>European Journal of Social Psychology, 44</w:t>
+      </w:r>
+      <w:r>
+        <w:t>(7), 701-710. doi:10.1002/ejsp.2023</w:t>
       </w:r>
     </w:p>
     <w:p>
@@ -19642,16 +19549,16 @@
         <w:ind w:left="720" w:hanging="720"/>
       </w:pPr>
       <w:r>
-        <w:t xml:space="preserve">Lakens, D. (2014). Performing high-powered studies efficiently with sequential analyses. </w:t>
+        <w:t xml:space="preserve">Lakens, D. (2017). Equivalence Tests. </w:t>
       </w:r>
       <w:r>
         <w:rPr>
           <w:i/>
         </w:rPr>
-        <w:t>European Journal of Social Psychology, 44</w:t>
-      </w:r>
-      <w:r>
-        <w:t>(7), 701-710. doi:10.1002/ejsp.2023</w:t>
+        <w:t>Social Psychological and Personality Science, 8</w:t>
+      </w:r>
+      <w:r>
+        <w:t>(4), 355-362. doi:10.1177/1948550617697177</w:t>
       </w:r>
     </w:p>
     <w:p>
@@ -19661,16 +19568,16 @@
         <w:ind w:left="720" w:hanging="720"/>
       </w:pPr>
       <w:r>
-        <w:t xml:space="preserve">Lakens, D. (2017). Equivalence Tests. </w:t>
+        <w:t xml:space="preserve">Lakens, D., Scheel, A. M., &amp; Isager, P. M. (2018). Equivalence Testing for Psychological Research: A Tutorial. </w:t>
       </w:r>
       <w:r>
         <w:rPr>
           <w:i/>
         </w:rPr>
-        <w:t>Social Psychological and Personality Science, 8</w:t>
-      </w:r>
-      <w:r>
-        <w:t>(4), 355-362. doi:10.1177/1948550617697177</w:t>
+        <w:t>Advances In Methods and Practices in Psychological Science, 1</w:t>
+      </w:r>
+      <w:r>
+        <w:t>(2), 259-269. doi:10.1177/2515245918770963</w:t>
       </w:r>
     </w:p>
     <w:p>
@@ -19680,16 +19587,16 @@
         <w:ind w:left="720" w:hanging="720"/>
       </w:pPr>
       <w:r>
-        <w:t xml:space="preserve">Lakens, D., Scheel, A. M., &amp; Isager, P. M. (2018). Equivalence Testing for Psychological Research: A Tutorial. </w:t>
+        <w:t xml:space="preserve">Lane, D. M., &amp; Dunlap, W. P. (1978). Estimating effect size: Bias resulting from the significance criterion in editorial decisions. </w:t>
       </w:r>
       <w:r>
         <w:rPr>
           <w:i/>
         </w:rPr>
-        <w:t>Advances In Methods and Practices in Psychological Science, 1</w:t>
-      </w:r>
-      <w:r>
-        <w:t>(2), 259-269. doi:10.1177/2515245918770963</w:t>
+        <w:t>British Journal of Mathematical and Statistical Psychology, 31</w:t>
+      </w:r>
+      <w:r>
+        <w:t>(2), 107-112. doi:10.1111/j.2044-8317.1978.tb00578.x</w:t>
       </w:r>
     </w:p>
     <w:p>
@@ -19699,16 +19606,16 @@
         <w:ind w:left="720" w:hanging="720"/>
       </w:pPr>
       <w:r>
-        <w:t xml:space="preserve">Lane, D. M., &amp; Dunlap, W. P. (1978). Estimating effect size: Bias resulting from the significance criterion in editorial decisions. </w:t>
+        <w:t xml:space="preserve">Lord, F. M., &amp; Novick, M. R. (1968). </w:t>
       </w:r>
       <w:r>
         <w:rPr>
           <w:i/>
         </w:rPr>
-        <w:t>British Journal of Mathematical and Statistical Psychology, 31</w:t>
-      </w:r>
-      <w:r>
-        <w:t>(2), 107-112. doi:10.1111/j.2044-8317.1978.tb00578.x</w:t>
+        <w:t>Statistical theories of mental test scores</w:t>
+      </w:r>
+      <w:r>
+        <w:t xml:space="preserve">. Oxford, England: Addison-Wesley. </w:t>
       </w:r>
     </w:p>
     <w:p>
@@ -19718,16 +19625,16 @@
         <w:ind w:left="720" w:hanging="720"/>
       </w:pPr>
       <w:r>
-        <w:t xml:space="preserve">Lord, F. M., &amp; Novick, M. R. (1968). </w:t>
+        <w:t xml:space="preserve">Mahoney, M. J. (1977). Publication prejudices: An experimental study of confirmatory bias in the peer review system. </w:t>
       </w:r>
       <w:r>
         <w:rPr>
           <w:i/>
         </w:rPr>
-        <w:t>Statistical theories of mental test scores</w:t>
-      </w:r>
-      <w:r>
-        <w:t xml:space="preserve">. Oxford, England: Addison-Wesley. </w:t>
+        <w:t>Cognitive Therapy and Research, 1</w:t>
+      </w:r>
+      <w:r>
+        <w:t>(2), 161-175. doi:10.1007/BF01173636</w:t>
       </w:r>
     </w:p>
     <w:p>
@@ -19737,26 +19644,6 @@
         <w:ind w:left="720" w:hanging="720"/>
       </w:pPr>
       <w:r>
-        <w:t xml:space="preserve">Mahoney, M. J. (1977). Publication prejudices: An experimental study of confirmatory bias in the peer review system. </w:t>
-      </w:r>
-      <w:r>
-        <w:rPr>
-          <w:i/>
-        </w:rPr>
-        <w:t>Cognitive Therapy and Research, 1</w:t>
-      </w:r>
-      <w:r>
-        <w:t>(2), 161-175. doi:10.1007/BF01173636</w:t>
-      </w:r>
-    </w:p>
-    <w:p>
-      <w:pPr>
-        <w:pStyle w:val="EndNoteBibliography"/>
-        <w:spacing w:after="0"/>
-        <w:ind w:left="720" w:hanging="720"/>
-      </w:pPr>
-      <w:r>
-        <w:lastRenderedPageBreak/>
         <w:t xml:space="preserve">Matzke, D., Ly, A., Selker, R., Weeda, W. D., Scheibehenne, B., Lee, M. D., &amp; Wagenmakers, E.-J. (2017). Bayesian inference for correlations in the presence of measurement error and estimation uncertainty. </w:t>
       </w:r>
       <w:r>
@@ -19784,6 +19671,7 @@
         <w:ind w:left="720" w:hanging="720"/>
       </w:pPr>
       <w:r>
+        <w:lastRenderedPageBreak/>
         <w:t xml:space="preserve">Meehl, P. E. (1967). Theory-Testing in Psychology and Physics: A Methodological Paradox. </w:t>
       </w:r>
       <w:r>
@@ -20186,7 +20074,6 @@
         <w:ind w:left="720" w:hanging="720"/>
       </w:pPr>
       <w:r>
-        <w:lastRenderedPageBreak/>
         <w:t xml:space="preserve">Wagenmakers, E. J., Verhagen, J., &amp; Ly, A. (2016). How to quantify the evidence for the absence of a correlation. </w:t>
       </w:r>
       <w:r>
@@ -20205,7 +20092,11 @@
         <w:ind w:left="720" w:hanging="720"/>
       </w:pPr>
       <w:r>
-        <w:t xml:space="preserve">Wicherts, J. M., Veldkamp, C. L. S., Augusteijn, H. E. M., Bakker, M., van Aert, R. C. M., &amp; van Assen, M. A. L. M. (2016). Degrees of Freedom in Planning, Running, Analyzing, and Reporting Psychological Studies: A Checklist to Avoid p-Hacking. </w:t>
+        <w:t xml:space="preserve">Wicherts, J. M., Veldkamp, C. L. S., Augusteijn, H. E. M., Bakker, M., van Aert, R. C. M., &amp; van Assen, M. A. L. M. (2016). Degrees of Freedom in Planning, Running, Analyzing, and Reporting </w:t>
+      </w:r>
+      <w:r>
+        <w:lastRenderedPageBreak/>
+        <w:t xml:space="preserve">Psychological Studies: A Checklist to Avoid p-Hacking. </w:t>
       </w:r>
       <w:r>
         <w:rPr>
@@ -20291,8 +20182,8 @@
           <w:lang w:val="en-US"/>
         </w:rPr>
       </w:pPr>
-      <w:bookmarkStart w:id="27" w:name="approximate-bayes-factors-comparison"/>
-      <w:bookmarkEnd w:id="27"/>
+      <w:bookmarkStart w:id="26" w:name="approximate-bayes-factors-comparison"/>
+      <w:bookmarkEnd w:id="26"/>
       <w:r>
         <w:rPr>
           <w:rFonts w:eastAsia="Times New Roman" w:cstheme="minorHAnsi"/>
@@ -26893,8 +26784,8 @@
           <w:lang w:val="en-US"/>
         </w:rPr>
       </w:pPr>
-      <w:bookmarkStart w:id="28" w:name="plots-and-multilevel-model-output-of-the"/>
-      <w:bookmarkEnd w:id="28"/>
+      <w:bookmarkStart w:id="27" w:name="plots-and-multilevel-model-output-of-the"/>
+      <w:bookmarkEnd w:id="27"/>
     </w:p>
     <w:p>
       <w:pPr>
@@ -34994,8 +34885,8 @@
           <w:lang w:val="en-US"/>
         </w:rPr>
       </w:pPr>
-      <w:bookmarkStart w:id="29" w:name="simulation-of-exclusion-method-accuracy"/>
-      <w:bookmarkEnd w:id="29"/>
+      <w:bookmarkStart w:id="28" w:name="simulation-of-exclusion-method-accuracy"/>
+      <w:bookmarkEnd w:id="28"/>
       <w:r>
         <w:rPr>
           <w:rFonts w:eastAsia="Times New Roman" w:cstheme="minorHAnsi"/>
@@ -38217,8 +38108,8 @@
           <w:lang w:val="en-US"/>
         </w:rPr>
       </w:pPr>
-      <w:bookmarkStart w:id="30" w:name="loo-cross-validation-output"/>
-      <w:bookmarkEnd w:id="30"/>
+      <w:bookmarkStart w:id="29" w:name="loo-cross-validation-output"/>
+      <w:bookmarkEnd w:id="29"/>
       <w:r>
         <w:rPr>
           <w:rFonts w:eastAsia="Times New Roman" w:cstheme="minorHAnsi"/>
@@ -38248,8 +38139,8 @@
           <w:lang w:val="en-US"/>
         </w:rPr>
       </w:pPr>
-      <w:bookmarkStart w:id="31" w:name="table-loo-cross-validation-output."/>
-      <w:bookmarkEnd w:id="31"/>
+      <w:bookmarkStart w:id="30" w:name="table-loo-cross-validation-output."/>
+      <w:bookmarkEnd w:id="30"/>
       <w:r>
         <w:rPr>
           <w:rFonts w:eastAsia="Times New Roman" w:cstheme="minorHAnsi"/>
@@ -40101,8 +39992,8 @@
           <w:lang w:val="en-US"/>
         </w:rPr>
       </w:pPr>
-      <w:bookmarkStart w:id="32" w:name="table-loo-cross-validation-output.-1"/>
-      <w:bookmarkEnd w:id="32"/>
+      <w:bookmarkStart w:id="31" w:name="table-loo-cross-validation-output.-1"/>
+      <w:bookmarkEnd w:id="31"/>
       <w:r>
         <w:rPr>
           <w:rFonts w:eastAsia="Times New Roman" w:cstheme="minorHAnsi"/>
@@ -41955,8 +41846,8 @@
           <w:lang w:val="en-US"/>
         </w:rPr>
       </w:pPr>
-      <w:bookmarkStart w:id="33" w:name="bayesian-mixture-model-1"/>
-      <w:bookmarkEnd w:id="33"/>
+      <w:bookmarkStart w:id="32" w:name="bayesian-mixture-model-1"/>
+      <w:bookmarkEnd w:id="32"/>
       <w:r>
         <w:rPr>
           <w:rFonts w:eastAsia="Times New Roman" w:cstheme="minorHAnsi"/>
@@ -43229,8 +43120,8 @@
           <w:lang w:val="en-US"/>
         </w:rPr>
       </w:pPr>
-      <w:bookmarkStart w:id="34" w:name="supplementary-materials-meta-moderaters"/>
-      <w:bookmarkEnd w:id="34"/>
+      <w:bookmarkStart w:id="33" w:name="supplementary-materials-meta-moderaters"/>
+      <w:bookmarkEnd w:id="33"/>
       <w:r>
         <w:rPr>
           <w:rFonts w:eastAsia="Times New Roman" w:cstheme="minorHAnsi"/>
@@ -43342,19 +43233,10 @@
           <w:szCs w:val="24"/>
           <w:lang w:val="en-US"/>
         </w:rPr>
-        <w:t xml:space="preserve">, and the </w:t>
-      </w:r>
-      <w:proofErr w:type="spellStart"/>
-      <w:r>
-        <w:rPr>
-          <w:rFonts w:eastAsia="Cambria" w:cstheme="minorHAnsi"/>
-          <w:sz w:val="24"/>
-          <w:szCs w:val="24"/>
-          <w:lang w:val="en-US"/>
-        </w:rPr>
-        <w:t>The</w:t>
-      </w:r>
-      <w:proofErr w:type="spellEnd"/>
+        <w:t>, and the</w:t>
+      </w:r>
+      <w:bookmarkStart w:id="34" w:name="_GoBack"/>
+      <w:bookmarkEnd w:id="34"/>
       <w:r>
         <w:rPr>
           <w:rFonts w:eastAsia="Cambria" w:cstheme="minorHAnsi"/>
@@ -43459,6 +43341,17 @@
         </w:rPr>
         <w:t>Table SM11.</w:t>
       </w:r>
+    </w:p>
+    <w:p>
+      <w:pPr>
+        <w:spacing w:before="180" w:after="180" w:line="240" w:lineRule="auto"/>
+        <w:rPr>
+          <w:rFonts w:eastAsia="Cambria" w:cstheme="minorHAnsi"/>
+          <w:sz w:val="24"/>
+          <w:szCs w:val="24"/>
+          <w:lang w:val="en-US"/>
+        </w:rPr>
+      </w:pPr>
     </w:p>
     <w:p>
       <w:pPr>
@@ -45587,7 +45480,7 @@
 </file>
 
 <file path=customXml/itemProps1.xml><?xml version="1.0" encoding="utf-8"?>
-<ds:datastoreItem xmlns:ds="http://schemas.openxmlformats.org/officeDocument/2006/customXml" ds:itemID="{7AEF612E-3CC7-4559-BAB7-378EDA9CB2AB}">
+<ds:datastoreItem xmlns:ds="http://schemas.openxmlformats.org/officeDocument/2006/customXml" ds:itemID="{08B846C1-7FF8-421C-9991-82171FCC1B61}">
   <ds:schemaRefs>
     <ds:schemaRef ds:uri="http://schemas.openxmlformats.org/officeDocument/2006/bibliography"/>
   </ds:schemaRefs>

</xml_diff>

<commit_message>
cleaning output and nearening in general
</commit_message>
<xml_diff>
--- a/Estimating the effect of publication bias.docx
+++ b/Estimating the effect of publication bias.docx
@@ -141,13 +141,7 @@
         <w:rPr>
           <w:rFonts w:cstheme="minorHAnsi"/>
         </w:rPr>
-        <w:t xml:space="preserve"> is e</w:t>
-      </w:r>
-      <w:r>
-        <w:rPr>
-          <w:rFonts w:cstheme="minorHAnsi"/>
-        </w:rPr>
-        <w:t xml:space="preserve">ssential to </w:t>
+        <w:t xml:space="preserve"> is essential to </w:t>
       </w:r>
       <w:r>
         <w:rPr>
@@ -718,7 +712,81 @@
         <w:rPr>
           <w:rFonts w:cstheme="minorHAnsi"/>
         </w:rPr>
-        <w:t>All of these projects were primarily conducted in order to assess the degree to which their particular area of research contains results which are irreproducible, or to estimate variability in effects among subpopulations. All used non-random samples of the literature, and all show that the reproducibility of results is below what would be expected given that all experiments were being analysed and published without regard to the statistical significance of results. See Table 1 for a list of the included replication projects, along with their target populations, and the percentages of replication attempts with a statistically significant results in the same direction as the replicated result. This new body of literature makes it possible to assess the effect of publication bias on the size of the reported effects</w:t>
+        <w:t xml:space="preserve">All of these projects were primarily conducted in order to assess the degree to which their particular area of research contains results which are irreproducible, or to estimate variability in effects among subpopulations. All used non-random samples of the literature, </w:t>
+      </w:r>
+      <w:r>
+        <w:rPr>
+          <w:rFonts w:cstheme="minorHAnsi"/>
+        </w:rPr>
+        <w:t xml:space="preserve">and most </w:t>
+      </w:r>
+      <w:r>
+        <w:rPr>
+          <w:rFonts w:cstheme="minorHAnsi"/>
+        </w:rPr>
+        <w:t>suggest</w:t>
+      </w:r>
+      <w:r>
+        <w:rPr>
+          <w:rFonts w:cstheme="minorHAnsi"/>
+        </w:rPr>
+        <w:t xml:space="preserve"> that the </w:t>
+      </w:r>
+      <w:r>
+        <w:rPr>
+          <w:rFonts w:cstheme="minorHAnsi"/>
+        </w:rPr>
+        <w:t xml:space="preserve">reproducibility of results </w:t>
+      </w:r>
+      <w:r>
+        <w:rPr>
+          <w:rFonts w:cstheme="minorHAnsi"/>
+        </w:rPr>
+        <w:t xml:space="preserve">is </w:t>
+      </w:r>
+      <w:r>
+        <w:rPr>
+          <w:rFonts w:cstheme="minorHAnsi"/>
+        </w:rPr>
+        <w:t xml:space="preserve">below what would be </w:t>
+      </w:r>
+      <w:r>
+        <w:rPr>
+          <w:rFonts w:cstheme="minorHAnsi"/>
+        </w:rPr>
+        <w:t>expected</w:t>
+      </w:r>
+      <w:r>
+        <w:rPr>
+          <w:rFonts w:cstheme="minorHAnsi"/>
+        </w:rPr>
+        <w:t xml:space="preserve"> given that all experiments were being analysed and published without regard to the statistical significance of results. See Table 1 for a list of the included replication projects, the percentages of replication </w:t>
+      </w:r>
+      <w:proofErr w:type="gramStart"/>
+      <w:r>
+        <w:rPr>
+          <w:rFonts w:cstheme="minorHAnsi"/>
+        </w:rPr>
+        <w:t>attempts</w:t>
+      </w:r>
+      <w:proofErr w:type="gramEnd"/>
+      <w:r>
+        <w:rPr>
+          <w:rFonts w:cstheme="minorHAnsi"/>
+        </w:rPr>
+        <w:t xml:space="preserve"> with a statistically significant results in the same direction as the replicated </w:t>
+      </w:r>
+      <w:r>
+        <w:rPr>
+          <w:rFonts w:cstheme="minorHAnsi"/>
+        </w:rPr>
+        <w:t>result, and the number of studies from each project included in the current analysis</w:t>
+      </w:r>
+      <w:r>
+        <w:rPr>
+          <w:rFonts w:cstheme="minorHAnsi"/>
+        </w:rPr>
+        <w:t>. This new body of literature makes it possible to assess the effect of publication bias on the size of the reported effects</w:t>
       </w:r>
       <w:r>
         <w:rPr>
@@ -2323,12 +2391,18 @@
           <w:rFonts w:asciiTheme="minorHAnsi" w:hAnsiTheme="minorHAnsi" w:cstheme="minorHAnsi"/>
         </w:rPr>
         <w:lastRenderedPageBreak/>
-        <w:t>Publication</w:t>
+        <w:t>The effect of p</w:t>
       </w:r>
       <w:r>
         <w:rPr>
           <w:rFonts w:asciiTheme="minorHAnsi" w:hAnsiTheme="minorHAnsi" w:cstheme="minorHAnsi"/>
         </w:rPr>
+        <w:t>ublication</w:t>
+      </w:r>
+      <w:r>
+        <w:rPr>
+          <w:rFonts w:asciiTheme="minorHAnsi" w:hAnsiTheme="minorHAnsi" w:cstheme="minorHAnsi"/>
+        </w:rPr>
         <w:t xml:space="preserve"> and reporting</w:t>
       </w:r>
       <w:r>
@@ -2341,7 +2415,15 @@
         <w:rPr>
           <w:rFonts w:asciiTheme="minorHAnsi" w:hAnsiTheme="minorHAnsi" w:cstheme="minorHAnsi"/>
         </w:rPr>
-        <w:t>’s effect on reported effect sizes</w:t>
+        <w:t xml:space="preserve"> </w:t>
+      </w:r>
+      <w:bookmarkStart w:id="2" w:name="_GoBack"/>
+      <w:bookmarkEnd w:id="2"/>
+      <w:r>
+        <w:rPr>
+          <w:rFonts w:asciiTheme="minorHAnsi" w:hAnsiTheme="minorHAnsi" w:cstheme="minorHAnsi"/>
+        </w:rPr>
+        <w:t>on reported effect sizes</w:t>
       </w:r>
     </w:p>
     <w:p>
@@ -2746,7 +2828,13 @@
         <w:rPr>
           <w:rFonts w:cstheme="minorHAnsi"/>
         </w:rPr>
-        <w:t>true non-zero effect</w:t>
+        <w:t xml:space="preserve">a </w:t>
+      </w:r>
+      <w:r>
+        <w:rPr>
+          <w:rFonts w:cstheme="minorHAnsi"/>
+        </w:rPr>
+        <w:t>non-zero effect</w:t>
       </w:r>
       <w:r>
         <w:rPr>
@@ -2893,7 +2981,19 @@
         <w:rPr>
           <w:rFonts w:cstheme="minorHAnsi"/>
         </w:rPr>
-        <w:t xml:space="preserve"> and around 75% of reported p values being below .05</w:t>
+        <w:t xml:space="preserve"> and around 75% of </w:t>
+      </w:r>
+      <w:r>
+        <w:rPr>
+          <w:rFonts w:cstheme="minorHAnsi"/>
+        </w:rPr>
+        <w:t xml:space="preserve">all </w:t>
+      </w:r>
+      <w:r>
+        <w:rPr>
+          <w:rFonts w:cstheme="minorHAnsi"/>
+        </w:rPr>
+        <w:t>reported p values being below .05</w:t>
       </w:r>
       <w:r>
         <w:rPr>
@@ -2942,7 +3042,31 @@
         <w:rPr>
           <w:rFonts w:cstheme="minorHAnsi"/>
         </w:rPr>
-        <w:t xml:space="preserve">Taking a recent estimate of the average power of psychology to detect reasonable estimates of the average effect sizes seen in psychology </w:t>
+        <w:t xml:space="preserve">Taking a recent estimate of the average power of psychology to detect </w:t>
+      </w:r>
+      <w:r>
+        <w:rPr>
+          <w:rFonts w:cstheme="minorHAnsi"/>
+        </w:rPr>
+        <w:t xml:space="preserve">a </w:t>
+      </w:r>
+      <w:r>
+        <w:rPr>
+          <w:rFonts w:cstheme="minorHAnsi"/>
+        </w:rPr>
+        <w:t>reasonable estimates of the average effect size</w:t>
+      </w:r>
+      <w:r>
+        <w:rPr>
+          <w:rFonts w:cstheme="minorHAnsi"/>
+        </w:rPr>
+        <w:t xml:space="preserve"> </w:t>
+      </w:r>
+      <w:r>
+        <w:rPr>
+          <w:rFonts w:cstheme="minorHAnsi"/>
+        </w:rPr>
+        <w:t xml:space="preserve">seen in psychology </w:t>
       </w:r>
       <w:r>
         <w:rPr>
@@ -2985,19 +3109,7 @@
         <w:rPr>
           <w:rFonts w:cstheme="minorHAnsi"/>
         </w:rPr>
-        <w:t xml:space="preserve">the proportion of </w:t>
-      </w:r>
-      <w:r>
-        <w:rPr>
-          <w:rFonts w:cstheme="minorHAnsi"/>
-        </w:rPr>
-        <w:t>significant</w:t>
-      </w:r>
-      <w:r>
-        <w:rPr>
-          <w:rFonts w:cstheme="minorHAnsi"/>
-        </w:rPr>
-        <w:t xml:space="preserve"> reported results </w:t>
+        <w:t xml:space="preserve">the proportion of significant reported results </w:t>
       </w:r>
       <w:r>
         <w:rPr>
@@ -3332,6 +3444,11 @@
         <w:rPr>
           <w:rFonts w:cstheme="minorHAnsi"/>
         </w:rPr>
+      </w:r>
+      <w:r>
+        <w:rPr>
+          <w:rFonts w:cstheme="minorHAnsi"/>
+        </w:rPr>
         <w:fldChar w:fldCharType="separate"/>
       </w:r>
       <w:r>
@@ -3533,7 +3650,31 @@
         <w:rPr>
           <w:rFonts w:cstheme="minorHAnsi"/>
         </w:rPr>
-        <w:t>. All of these activities lead to increased false positive errors, and equivalently exaggerated effect sizes as represented in the scientific literature.</w:t>
+        <w:t xml:space="preserve">. All of these activities lead to increased </w:t>
+      </w:r>
+      <w:r>
+        <w:rPr>
+          <w:rFonts w:cstheme="minorHAnsi"/>
+        </w:rPr>
+        <w:t xml:space="preserve">numbers of </w:t>
+      </w:r>
+      <w:r>
+        <w:rPr>
+          <w:rFonts w:cstheme="minorHAnsi"/>
+        </w:rPr>
+        <w:t>false positiv</w:t>
+      </w:r>
+      <w:r>
+        <w:rPr>
+          <w:rFonts w:cstheme="minorHAnsi"/>
+        </w:rPr>
+        <w:t xml:space="preserve">es </w:t>
+      </w:r>
+      <w:r>
+        <w:rPr>
+          <w:rFonts w:cstheme="minorHAnsi"/>
+        </w:rPr>
+        <w:t>and exaggerated effect sizes as represented in the scientific literature.</w:t>
       </w:r>
       <w:r>
         <w:rPr>
@@ -3619,7 +3760,7 @@
           <w:rFonts w:cstheme="minorHAnsi"/>
         </w:rPr>
       </w:pPr>
-      <w:bookmarkStart w:id="2" w:name="_Hlk529545420"/>
+      <w:bookmarkStart w:id="3" w:name="_Hlk529545420"/>
       <w:r>
         <w:rPr>
           <w:rFonts w:cstheme="minorHAnsi"/>
@@ -3687,7 +3828,7 @@
         </w:rPr>
         <w:t xml:space="preserve"> </w:t>
       </w:r>
-      <w:bookmarkEnd w:id="2"/>
+      <w:bookmarkEnd w:id="3"/>
       <w:r>
         <w:rPr>
           <w:rFonts w:cstheme="minorHAnsi"/>
@@ -3979,7 +4120,139 @@
         <w:rPr>
           <w:rFonts w:cstheme="minorHAnsi"/>
         </w:rPr>
-        <w:t xml:space="preserve"> the current study presents an exploratory analysis of this large set of data using three main approaches. The first approach is purely descriptive, reporting the raw change in effect sizes. The second approach is to use a multilevel or hierarchical meta-analytic approach to provide an estimate of the expected effect size change between original replication studies. The third approach is to use a Bayesian Mixture Model to quantify the degree of effect size change from original to replication effect sizes. As the replication studies inevitably include a large number of effects which are likely to be true null effects (or effects which are so close to true null effects to be practically dismissible), this study also presents a series of analyses designed to estimate the degree to which true effect sizes in the literature are decreased after excluding those effects which are likely to be true nulls. </w:t>
+        <w:t xml:space="preserve"> the current study presents an exploratory analysis of this large set of data using three main approaches. The first approach is purely descriptive, reporting the raw change in effect sizes. The second approach is to use a multilevel or hierarchical meta-analytic approach to provide an estimate of the expected effect size change between original replication studies</w:t>
+      </w:r>
+      <w:r>
+        <w:rPr>
+          <w:rFonts w:cstheme="minorHAnsi"/>
+        </w:rPr>
+        <w:t>, accounting for non-independence between studies</w:t>
+      </w:r>
+      <w:r>
+        <w:rPr>
+          <w:rFonts w:cstheme="minorHAnsi"/>
+        </w:rPr>
+        <w:t xml:space="preserve"> in this sample and allowing </w:t>
+      </w:r>
+      <w:r>
+        <w:rPr>
+          <w:rFonts w:cstheme="minorHAnsi"/>
+        </w:rPr>
+        <w:t>us to</w:t>
+      </w:r>
+      <w:r>
+        <w:rPr>
+          <w:rFonts w:cstheme="minorHAnsi"/>
+        </w:rPr>
+        <w:t xml:space="preserve"> estimate of the degree</w:t>
+      </w:r>
+      <w:r>
+        <w:rPr>
+          <w:rFonts w:cstheme="minorHAnsi"/>
+        </w:rPr>
+        <w:t xml:space="preserve"> of </w:t>
+      </w:r>
+      <w:r>
+        <w:rPr>
+          <w:rFonts w:cstheme="minorHAnsi"/>
+        </w:rPr>
+        <w:t>variability among research projects</w:t>
+      </w:r>
+      <w:r>
+        <w:rPr>
+          <w:rFonts w:cstheme="minorHAnsi"/>
+        </w:rPr>
+        <w:t>. The third approach is</w:t>
+      </w:r>
+      <w:r>
+        <w:rPr>
+          <w:rFonts w:cstheme="minorHAnsi"/>
+        </w:rPr>
+        <w:t xml:space="preserve"> to</w:t>
+      </w:r>
+      <w:r>
+        <w:rPr>
+          <w:rFonts w:cstheme="minorHAnsi"/>
+        </w:rPr>
+        <w:t xml:space="preserve"> </w:t>
+      </w:r>
+      <w:r>
+        <w:rPr>
+          <w:rFonts w:cstheme="minorHAnsi"/>
+        </w:rPr>
+        <w:t>apply the</w:t>
+      </w:r>
+      <w:r>
+        <w:rPr>
+          <w:rFonts w:cstheme="minorHAnsi"/>
+        </w:rPr>
+        <w:t xml:space="preserve"> Bayesian Mixture Model</w:t>
+      </w:r>
+      <w:r>
+        <w:rPr>
+          <w:rFonts w:cstheme="minorHAnsi"/>
+        </w:rPr>
+        <w:t xml:space="preserve"> from {Camerer, 2018 #967@@author-year}</w:t>
+      </w:r>
+      <w:r>
+        <w:rPr>
+          <w:rFonts w:cstheme="minorHAnsi"/>
+        </w:rPr>
+        <w:t xml:space="preserve"> to estimate the degree of effect size attenuation from original to replication study</w:t>
+      </w:r>
+      <w:r>
+        <w:rPr>
+          <w:rFonts w:cstheme="minorHAnsi"/>
+        </w:rPr>
+        <w:t xml:space="preserve">. As the replication studies </w:t>
+      </w:r>
+      <w:r>
+        <w:rPr>
+          <w:rFonts w:cstheme="minorHAnsi"/>
+        </w:rPr>
+        <w:t>are likely</w:t>
+      </w:r>
+      <w:r>
+        <w:rPr>
+          <w:rFonts w:cstheme="minorHAnsi"/>
+        </w:rPr>
+        <w:t xml:space="preserve"> include a large number of effects which are likely to be true null effects (or effects which are so close to true null effects to be practically dismissible), this study also presents a series of analyses designed to estimate the degree to which effect sizes </w:t>
+      </w:r>
+      <w:r>
+        <w:rPr>
+          <w:rFonts w:cstheme="minorHAnsi"/>
+        </w:rPr>
+        <w:t xml:space="preserve">reported </w:t>
+      </w:r>
+      <w:r>
+        <w:rPr>
+          <w:rFonts w:cstheme="minorHAnsi"/>
+        </w:rPr>
+        <w:t xml:space="preserve">in the literature </w:t>
+      </w:r>
+      <w:r>
+        <w:rPr>
+          <w:rFonts w:cstheme="minorHAnsi"/>
+        </w:rPr>
+        <w:t>are exaggerated</w:t>
+      </w:r>
+      <w:r>
+        <w:rPr>
+          <w:rFonts w:cstheme="minorHAnsi"/>
+        </w:rPr>
+        <w:t xml:space="preserve"> after excluding those effects which are likely to be true nulls</w:t>
+      </w:r>
+      <w:r>
+        <w:rPr>
+          <w:rFonts w:cstheme="minorHAnsi"/>
+        </w:rPr>
+        <w:t>, arguably of more use for people attempting to plan studies based on the published literature</w:t>
+      </w:r>
+      <w:r>
+        <w:rPr>
+          <w:rFonts w:cstheme="minorHAnsi"/>
+        </w:rPr>
+        <w:t xml:space="preserve">. </w:t>
       </w:r>
     </w:p>
     <w:p>
@@ -4028,8 +4301,8 @@
           <w:lang w:val="en-US"/>
         </w:rPr>
       </w:pPr>
-      <w:bookmarkStart w:id="3" w:name="data-extraction"/>
-      <w:bookmarkEnd w:id="3"/>
+      <w:bookmarkStart w:id="4" w:name="data-extraction"/>
+      <w:bookmarkEnd w:id="4"/>
       <w:r>
         <w:rPr>
           <w:rFonts w:eastAsia="Times New Roman" w:cstheme="minorHAnsi"/>
@@ -4230,8 +4503,8 @@
           <w:lang w:val="en-US"/>
         </w:rPr>
       </w:pPr>
-      <w:bookmarkStart w:id="4" w:name="extraction-details"/>
-      <w:bookmarkEnd w:id="4"/>
+      <w:bookmarkStart w:id="5" w:name="extraction-details"/>
+      <w:bookmarkEnd w:id="5"/>
       <w:r>
         <w:rPr>
           <w:rFonts w:eastAsia="Times New Roman" w:cstheme="minorHAnsi"/>
@@ -4573,8 +4846,8 @@
           <w:lang w:val="en-US"/>
         </w:rPr>
       </w:pPr>
-      <w:bookmarkStart w:id="5" w:name="analysis"/>
-      <w:bookmarkEnd w:id="5"/>
+      <w:bookmarkStart w:id="6" w:name="analysis"/>
+      <w:bookmarkEnd w:id="6"/>
       <w:r>
         <w:rPr>
           <w:rFonts w:eastAsia="Times New Roman" w:cstheme="minorHAnsi"/>
@@ -4892,8 +5165,8 @@
           <w:lang w:val="en-US"/>
         </w:rPr>
       </w:pPr>
-      <w:bookmarkStart w:id="6" w:name="multilevel-meta-analysis"/>
-      <w:bookmarkEnd w:id="6"/>
+      <w:bookmarkStart w:id="7" w:name="multilevel-meta-analysis"/>
+      <w:bookmarkEnd w:id="7"/>
       <w:r>
         <w:rPr>
           <w:rFonts w:eastAsia="Times New Roman" w:cstheme="minorHAnsi"/>
@@ -5345,8 +5618,8 @@
           <w:lang w:val="en-US"/>
         </w:rPr>
       </w:pPr>
-      <w:bookmarkStart w:id="7" w:name="leave-one-out-cross-validation"/>
-      <w:bookmarkEnd w:id="7"/>
+      <w:bookmarkStart w:id="8" w:name="leave-one-out-cross-validation"/>
+      <w:bookmarkEnd w:id="8"/>
       <w:r>
         <w:rPr>
           <w:rFonts w:eastAsia="Times New Roman" w:cstheme="minorHAnsi"/>
@@ -5410,8 +5683,8 @@
         </w:rPr>
         <w:t xml:space="preserve"> estimate quintiles for each model from the leave on out cross validation on the study and project levels. None of these changes would lead to substantially different conclusions being drawn from the model output.</w:t>
       </w:r>
-      <w:bookmarkStart w:id="8" w:name="accounting-for-null-effects"/>
-      <w:bookmarkEnd w:id="8"/>
+      <w:bookmarkStart w:id="9" w:name="accounting-for-null-effects"/>
+      <w:bookmarkEnd w:id="9"/>
     </w:p>
     <w:p>
       <w:pPr>
@@ -5549,8 +5822,8 @@
           <w:lang w:val="en-US"/>
         </w:rPr>
       </w:pPr>
-      <w:bookmarkStart w:id="9" w:name="exclusion-rules"/>
-      <w:bookmarkEnd w:id="9"/>
+      <w:bookmarkStart w:id="10" w:name="exclusion-rules"/>
+      <w:bookmarkEnd w:id="10"/>
       <w:r>
         <w:rPr>
           <w:rFonts w:eastAsia="Times New Roman" w:cstheme="minorHAnsi"/>
@@ -5609,8 +5882,8 @@
           <w:lang w:val="en-US"/>
         </w:rPr>
       </w:pPr>
-      <w:bookmarkStart w:id="10" w:name="statistical-significance-of-the-replicat"/>
-      <w:bookmarkEnd w:id="10"/>
+      <w:bookmarkStart w:id="11" w:name="statistical-significance-of-the-replicat"/>
+      <w:bookmarkEnd w:id="11"/>
       <w:r>
         <w:rPr>
           <w:rFonts w:eastAsia="Times New Roman" w:cstheme="minorHAnsi"/>
@@ -5712,8 +5985,8 @@
           <w:lang w:val="en-US"/>
         </w:rPr>
       </w:pPr>
-      <w:bookmarkStart w:id="11" w:name="equivalence-tests"/>
-      <w:bookmarkEnd w:id="11"/>
+      <w:bookmarkStart w:id="12" w:name="equivalence-tests"/>
+      <w:bookmarkEnd w:id="12"/>
       <w:r>
         <w:rPr>
           <w:rFonts w:eastAsia="Times New Roman" w:cstheme="minorHAnsi"/>
@@ -6182,8 +6455,8 @@
           <w:lang w:val="en-US"/>
         </w:rPr>
       </w:pPr>
-      <w:bookmarkStart w:id="12" w:name="approximate-bayes-factors"/>
-      <w:bookmarkEnd w:id="12"/>
+      <w:bookmarkStart w:id="13" w:name="approximate-bayes-factors"/>
+      <w:bookmarkEnd w:id="13"/>
       <w:r>
         <w:rPr>
           <w:rFonts w:eastAsia="Times New Roman" w:cstheme="minorHAnsi"/>
@@ -7307,8 +7580,8 @@
           <w:lang w:val="en-US"/>
         </w:rPr>
       </w:pPr>
-      <w:bookmarkStart w:id="13" w:name="simulations-to-assess-exclusion-criteria"/>
-      <w:bookmarkEnd w:id="13"/>
+      <w:bookmarkStart w:id="14" w:name="simulations-to-assess-exclusion-criteria"/>
+      <w:bookmarkEnd w:id="14"/>
       <w:r>
         <w:rPr>
           <w:rFonts w:eastAsia="Times New Roman" w:cstheme="minorHAnsi"/>
@@ -7390,8 +7663,8 @@
           <w:lang w:val="en-US"/>
         </w:rPr>
       </w:pPr>
-      <w:bookmarkStart w:id="14" w:name="bayesian-mixture-model"/>
-      <w:bookmarkEnd w:id="14"/>
+      <w:bookmarkStart w:id="15" w:name="bayesian-mixture-model"/>
+      <w:bookmarkEnd w:id="15"/>
       <w:r>
         <w:rPr>
           <w:rFonts w:eastAsia="Times New Roman" w:cstheme="minorHAnsi"/>
@@ -7794,8 +8067,8 @@
           <w:lang w:val="en-US"/>
         </w:rPr>
       </w:pPr>
-      <w:bookmarkStart w:id="15" w:name="results"/>
-      <w:bookmarkEnd w:id="15"/>
+      <w:bookmarkStart w:id="16" w:name="results"/>
+      <w:bookmarkEnd w:id="16"/>
       <w:r>
         <w:rPr>
           <w:rFonts w:eastAsia="Times New Roman" w:cstheme="minorHAnsi"/>
@@ -7825,8 +8098,8 @@
           <w:lang w:val="en-US"/>
         </w:rPr>
       </w:pPr>
-      <w:bookmarkStart w:id="16" w:name="raw-decreases-in-effect-sizes"/>
-      <w:bookmarkEnd w:id="16"/>
+      <w:bookmarkStart w:id="17" w:name="raw-decreases-in-effect-sizes"/>
+      <w:bookmarkEnd w:id="17"/>
       <w:r>
         <w:rPr>
           <w:rFonts w:eastAsia="Times New Roman" w:cstheme="minorHAnsi"/>
@@ -8095,8 +8368,8 @@
           <w:lang w:val="en-US"/>
         </w:rPr>
       </w:pPr>
-      <w:bookmarkStart w:id="17" w:name="excluding-null-results"/>
-      <w:bookmarkEnd w:id="17"/>
+      <w:bookmarkStart w:id="18" w:name="excluding-null-results"/>
+      <w:bookmarkEnd w:id="18"/>
       <w:r>
         <w:rPr>
           <w:rFonts w:eastAsia="Times New Roman" w:cstheme="minorHAnsi"/>
@@ -12176,8 +12449,8 @@
           <w:docGrid w:linePitch="360"/>
         </w:sectPr>
       </w:pPr>
-      <w:bookmarkStart w:id="18" w:name="multilevel-model"/>
-      <w:bookmarkEnd w:id="18"/>
+      <w:bookmarkStart w:id="19" w:name="multilevel-model"/>
+      <w:bookmarkEnd w:id="19"/>
     </w:p>
     <w:p>
       <w:pPr>
@@ -14631,8 +14904,8 @@
           <w:lang w:val="en-US"/>
         </w:rPr>
       </w:pPr>
-      <w:bookmarkStart w:id="19" w:name="table-all-model-output"/>
-      <w:bookmarkEnd w:id="19"/>
+      <w:bookmarkStart w:id="20" w:name="table-all-model-output"/>
+      <w:bookmarkEnd w:id="20"/>
       <w:r>
         <w:rPr>
           <w:rFonts w:eastAsia="Times New Roman" w:cstheme="minorHAnsi"/>
@@ -16967,8 +17240,8 @@
           <w:lang w:val="en-US"/>
         </w:rPr>
       </w:pPr>
-      <w:bookmarkStart w:id="20" w:name="including-replication-p-values-as-a-mode"/>
-      <w:bookmarkEnd w:id="20"/>
+      <w:bookmarkStart w:id="21" w:name="including-replication-p-values-as-a-mode"/>
+      <w:bookmarkEnd w:id="21"/>
       <w:r>
         <w:rPr>
           <w:rFonts w:eastAsia="Times New Roman" w:cstheme="minorHAnsi"/>
@@ -18020,8 +18293,8 @@
           <w:lang w:val="en-US"/>
         </w:rPr>
       </w:pPr>
-      <w:bookmarkStart w:id="21" w:name="mixture-model-results"/>
-      <w:bookmarkEnd w:id="21"/>
+      <w:bookmarkStart w:id="22" w:name="mixture-model-results"/>
+      <w:bookmarkEnd w:id="22"/>
       <w:r>
         <w:rPr>
           <w:rFonts w:eastAsia="Times New Roman" w:cstheme="minorHAnsi"/>
@@ -18193,8 +18466,8 @@
           <w:lang w:val="en-US"/>
         </w:rPr>
       </w:pPr>
-      <w:bookmarkStart w:id="22" w:name="figure-mixture-model."/>
-      <w:bookmarkEnd w:id="22"/>
+      <w:bookmarkStart w:id="23" w:name="figure-mixture-model."/>
+      <w:bookmarkEnd w:id="23"/>
       <w:r>
         <w:rPr>
           <w:rFonts w:eastAsia="Times New Roman" w:cstheme="minorHAnsi"/>
@@ -18263,8 +18536,8 @@
           <w:lang w:val="en-US"/>
         </w:rPr>
       </w:pPr>
-      <w:bookmarkStart w:id="23" w:name="discussion"/>
-      <w:bookmarkEnd w:id="23"/>
+      <w:bookmarkStart w:id="24" w:name="discussion"/>
+      <w:bookmarkEnd w:id="24"/>
       <w:r>
         <w:rPr>
           <w:rFonts w:eastAsia="Times New Roman" w:cstheme="minorHAnsi"/>
@@ -18519,8 +18792,8 @@
           <w:lang w:val="en-US"/>
         </w:rPr>
       </w:pPr>
-      <w:bookmarkStart w:id="24" w:name="limitiations-and-future-directions"/>
-      <w:bookmarkEnd w:id="24"/>
+      <w:bookmarkStart w:id="25" w:name="limitiations-and-future-directions"/>
+      <w:bookmarkEnd w:id="25"/>
       <w:r>
         <w:rPr>
           <w:rFonts w:eastAsia="Times New Roman" w:cstheme="minorHAnsi"/>
@@ -18729,8 +19002,8 @@
           <w:lang w:val="en-US"/>
         </w:rPr>
       </w:pPr>
-      <w:bookmarkStart w:id="25" w:name="conclusion"/>
-      <w:bookmarkEnd w:id="25"/>
+      <w:bookmarkStart w:id="26" w:name="conclusion"/>
+      <w:bookmarkEnd w:id="26"/>
       <w:r>
         <w:rPr>
           <w:rFonts w:eastAsia="Times New Roman" w:cstheme="minorHAnsi"/>
@@ -20182,8 +20455,8 @@
           <w:lang w:val="en-US"/>
         </w:rPr>
       </w:pPr>
-      <w:bookmarkStart w:id="26" w:name="approximate-bayes-factors-comparison"/>
-      <w:bookmarkEnd w:id="26"/>
+      <w:bookmarkStart w:id="27" w:name="approximate-bayes-factors-comparison"/>
+      <w:bookmarkEnd w:id="27"/>
       <w:r>
         <w:rPr>
           <w:rFonts w:eastAsia="Times New Roman" w:cstheme="minorHAnsi"/>
@@ -26784,8 +27057,8 @@
           <w:lang w:val="en-US"/>
         </w:rPr>
       </w:pPr>
-      <w:bookmarkStart w:id="27" w:name="plots-and-multilevel-model-output-of-the"/>
-      <w:bookmarkEnd w:id="27"/>
+      <w:bookmarkStart w:id="28" w:name="plots-and-multilevel-model-output-of-the"/>
+      <w:bookmarkEnd w:id="28"/>
     </w:p>
     <w:p>
       <w:pPr>
@@ -34885,8 +35158,8 @@
           <w:lang w:val="en-US"/>
         </w:rPr>
       </w:pPr>
-      <w:bookmarkStart w:id="28" w:name="simulation-of-exclusion-method-accuracy"/>
-      <w:bookmarkEnd w:id="28"/>
+      <w:bookmarkStart w:id="29" w:name="simulation-of-exclusion-method-accuracy"/>
+      <w:bookmarkEnd w:id="29"/>
       <w:r>
         <w:rPr>
           <w:rFonts w:eastAsia="Times New Roman" w:cstheme="minorHAnsi"/>
@@ -38108,8 +38381,8 @@
           <w:lang w:val="en-US"/>
         </w:rPr>
       </w:pPr>
-      <w:bookmarkStart w:id="29" w:name="loo-cross-validation-output"/>
-      <w:bookmarkEnd w:id="29"/>
+      <w:bookmarkStart w:id="30" w:name="loo-cross-validation-output"/>
+      <w:bookmarkEnd w:id="30"/>
       <w:r>
         <w:rPr>
           <w:rFonts w:eastAsia="Times New Roman" w:cstheme="minorHAnsi"/>
@@ -38139,8 +38412,8 @@
           <w:lang w:val="en-US"/>
         </w:rPr>
       </w:pPr>
-      <w:bookmarkStart w:id="30" w:name="table-loo-cross-validation-output."/>
-      <w:bookmarkEnd w:id="30"/>
+      <w:bookmarkStart w:id="31" w:name="table-loo-cross-validation-output."/>
+      <w:bookmarkEnd w:id="31"/>
       <w:r>
         <w:rPr>
           <w:rFonts w:eastAsia="Times New Roman" w:cstheme="minorHAnsi"/>
@@ -39992,8 +40265,8 @@
           <w:lang w:val="en-US"/>
         </w:rPr>
       </w:pPr>
-      <w:bookmarkStart w:id="31" w:name="table-loo-cross-validation-output.-1"/>
-      <w:bookmarkEnd w:id="31"/>
+      <w:bookmarkStart w:id="32" w:name="table-loo-cross-validation-output.-1"/>
+      <w:bookmarkEnd w:id="32"/>
       <w:r>
         <w:rPr>
           <w:rFonts w:eastAsia="Times New Roman" w:cstheme="minorHAnsi"/>
@@ -41846,8 +42119,8 @@
           <w:lang w:val="en-US"/>
         </w:rPr>
       </w:pPr>
-      <w:bookmarkStart w:id="32" w:name="bayesian-mixture-model-1"/>
-      <w:bookmarkEnd w:id="32"/>
+      <w:bookmarkStart w:id="33" w:name="bayesian-mixture-model-1"/>
+      <w:bookmarkEnd w:id="33"/>
       <w:r>
         <w:rPr>
           <w:rFonts w:eastAsia="Times New Roman" w:cstheme="minorHAnsi"/>
@@ -43120,8 +43393,8 @@
           <w:lang w:val="en-US"/>
         </w:rPr>
       </w:pPr>
-      <w:bookmarkStart w:id="33" w:name="supplementary-materials-meta-moderaters"/>
-      <w:bookmarkEnd w:id="33"/>
+      <w:bookmarkStart w:id="34" w:name="supplementary-materials-meta-moderaters"/>
+      <w:bookmarkEnd w:id="34"/>
       <w:r>
         <w:rPr>
           <w:rFonts w:eastAsia="Times New Roman" w:cstheme="minorHAnsi"/>
@@ -43233,18 +43506,7 @@
           <w:szCs w:val="24"/>
           <w:lang w:val="en-US"/>
         </w:rPr>
-        <w:t>, and the</w:t>
-      </w:r>
-      <w:bookmarkStart w:id="34" w:name="_GoBack"/>
-      <w:bookmarkEnd w:id="34"/>
-      <w:r>
-        <w:rPr>
-          <w:rFonts w:eastAsia="Cambria" w:cstheme="minorHAnsi"/>
-          <w:sz w:val="24"/>
-          <w:szCs w:val="24"/>
-          <w:lang w:val="en-US"/>
-        </w:rPr>
-        <w:t xml:space="preserve"> Ordered Quantile normalization transformation </w:t>
+        <w:t xml:space="preserve">, and the Ordered Quantile normalization transformation </w:t>
       </w:r>
       <w:r>
         <w:rPr>
@@ -44114,6 +44376,7 @@
   <w:style w:type="character" w:default="1" w:styleId="DefaultParagraphFont">
     <w:name w:val="Default Paragraph Font"/>
     <w:uiPriority w:val="1"/>
+    <w:semiHidden/>
     <w:unhideWhenUsed/>
   </w:style>
   <w:style w:type="table" w:default="1" w:styleId="TableNormal">
@@ -45480,7 +45743,7 @@
 </file>
 
 <file path=customXml/itemProps1.xml><?xml version="1.0" encoding="utf-8"?>
-<ds:datastoreItem xmlns:ds="http://schemas.openxmlformats.org/officeDocument/2006/customXml" ds:itemID="{08B846C1-7FF8-421C-9991-82171FCC1B61}">
+<ds:datastoreItem xmlns:ds="http://schemas.openxmlformats.org/officeDocument/2006/customXml" ds:itemID="{360EEAD6-A1AF-4B75-A92F-0DD0565340B3}">
   <ds:schemaRefs>
     <ds:schemaRef ds:uri="http://schemas.openxmlformats.org/officeDocument/2006/bibliography"/>
   </ds:schemaRefs>

</xml_diff>